<commit_message>
After meeting @MARNDR (20/04/2016)
</commit_message>
<xml_diff>
--- a/DOCS_GMT/Cahier des Charges_v008.docx
+++ b/DOCS_GMT/Cahier des Charges_v008.docx
@@ -29,11 +29,37 @@
         <w:pStyle w:val="Sous-titre"/>
         <w:jc w:val="center"/>
         <w:rPr>
-          <w:lang w:val="fr-FR"/>
-        </w:rPr>
-      </w:pPr>
-      <w:r>
-        <w:rPr>
+          <w:sz w:val="56"/>
+          <w:szCs w:val="56"/>
+          <w:lang w:val="fr-FR"/>
+        </w:rPr>
+      </w:pPr>
+    </w:p>
+    <w:p>
+      <w:pPr>
+        <w:pStyle w:val="Sous-titre"/>
+        <w:jc w:val="center"/>
+        <w:rPr>
+          <w:sz w:val="56"/>
+          <w:szCs w:val="56"/>
+          <w:lang w:val="fr-FR"/>
+        </w:rPr>
+      </w:pPr>
+    </w:p>
+    <w:p>
+      <w:pPr>
+        <w:pStyle w:val="Sous-titre"/>
+        <w:jc w:val="center"/>
+        <w:rPr>
+          <w:sz w:val="56"/>
+          <w:szCs w:val="56"/>
+          <w:lang w:val="fr-FR"/>
+        </w:rPr>
+      </w:pPr>
+      <w:r>
+        <w:rPr>
+          <w:sz w:val="56"/>
+          <w:szCs w:val="56"/>
           <w:lang w:val="fr-FR"/>
         </w:rPr>
         <w:t>SIGI</w:t>
@@ -102,7 +128,7 @@
           <w:r>
             <w:fldChar w:fldCharType="separate"/>
           </w:r>
-          <w:hyperlink w:anchor="_Toc448658930" w:history="1">
+          <w:hyperlink w:anchor="_Toc449021138" w:history="1">
             <w:r>
               <w:rPr>
                 <w:rStyle w:val="Lienhypertexte"/>
@@ -144,7 +170,7 @@
                 <w:noProof/>
                 <w:webHidden/>
               </w:rPr>
-              <w:instrText xml:space="preserve"> PAGEREF _Toc448658930 \h </w:instrText>
+              <w:instrText xml:space="preserve"> PAGEREF _Toc449021138 \h </w:instrText>
             </w:r>
             <w:r>
               <w:rPr>
@@ -164,7 +190,7 @@
                 <w:noProof/>
                 <w:webHidden/>
               </w:rPr>
-              <w:t>3</w:t>
+              <w:t>4</w:t>
             </w:r>
             <w:r>
               <w:rPr>
@@ -186,7 +212,7 @@
               <w:noProof/>
             </w:rPr>
           </w:pPr>
-          <w:hyperlink w:anchor="_Toc448658931" w:history="1">
+          <w:hyperlink w:anchor="_Toc449021139" w:history="1">
             <w:r>
               <w:rPr>
                 <w:rStyle w:val="Lienhypertexte"/>
@@ -228,7 +254,7 @@
                 <w:noProof/>
                 <w:webHidden/>
               </w:rPr>
-              <w:instrText xml:space="preserve"> PAGEREF _Toc448658931 \h </w:instrText>
+              <w:instrText xml:space="preserve"> PAGEREF _Toc449021139 \h </w:instrText>
             </w:r>
             <w:r>
               <w:rPr>
@@ -248,7 +274,7 @@
                 <w:noProof/>
                 <w:webHidden/>
               </w:rPr>
-              <w:t>3</w:t>
+              <w:t>4</w:t>
             </w:r>
             <w:r>
               <w:rPr>
@@ -270,7 +296,7 @@
               <w:noProof/>
             </w:rPr>
           </w:pPr>
-          <w:hyperlink w:anchor="_Toc448658932" w:history="1">
+          <w:hyperlink w:anchor="_Toc449021140" w:history="1">
             <w:r>
               <w:rPr>
                 <w:rStyle w:val="Lienhypertexte"/>
@@ -312,7 +338,7 @@
                 <w:noProof/>
                 <w:webHidden/>
               </w:rPr>
-              <w:instrText xml:space="preserve"> PAGEREF _Toc448658932 \h </w:instrText>
+              <w:instrText xml:space="preserve"> PAGEREF _Toc449021140 \h </w:instrText>
             </w:r>
             <w:r>
               <w:rPr>
@@ -332,7 +358,7 @@
                 <w:noProof/>
                 <w:webHidden/>
               </w:rPr>
-              <w:t>3</w:t>
+              <w:t>4</w:t>
             </w:r>
             <w:r>
               <w:rPr>
@@ -354,7 +380,7 @@
               <w:noProof/>
             </w:rPr>
           </w:pPr>
-          <w:hyperlink w:anchor="_Toc448658933" w:history="1">
+          <w:hyperlink w:anchor="_Toc449021141" w:history="1">
             <w:r>
               <w:rPr>
                 <w:rStyle w:val="Lienhypertexte"/>
@@ -396,7 +422,7 @@
                 <w:noProof/>
                 <w:webHidden/>
               </w:rPr>
-              <w:instrText xml:space="preserve"> PAGEREF _Toc448658933 \h </w:instrText>
+              <w:instrText xml:space="preserve"> PAGEREF _Toc449021141 \h </w:instrText>
             </w:r>
             <w:r>
               <w:rPr>
@@ -416,7 +442,7 @@
                 <w:noProof/>
                 <w:webHidden/>
               </w:rPr>
-              <w:t>4</w:t>
+              <w:t>5</w:t>
             </w:r>
             <w:r>
               <w:rPr>
@@ -438,7 +464,7 @@
               <w:noProof/>
             </w:rPr>
           </w:pPr>
-          <w:hyperlink w:anchor="_Toc448658934" w:history="1">
+          <w:hyperlink w:anchor="_Toc449021142" w:history="1">
             <w:r>
               <w:rPr>
                 <w:rStyle w:val="Lienhypertexte"/>
@@ -459,6 +485,90 @@
                 <w:noProof/>
                 <w:lang w:val="fr-FR"/>
               </w:rPr>
+              <w:t>Données SIG</w:t>
+            </w:r>
+            <w:r>
+              <w:rPr>
+                <w:noProof/>
+                <w:webHidden/>
+              </w:rPr>
+              <w:tab/>
+            </w:r>
+            <w:r>
+              <w:rPr>
+                <w:noProof/>
+                <w:webHidden/>
+              </w:rPr>
+              <w:fldChar w:fldCharType="begin"/>
+            </w:r>
+            <w:r>
+              <w:rPr>
+                <w:noProof/>
+                <w:webHidden/>
+              </w:rPr>
+              <w:instrText xml:space="preserve"> PAGEREF _Toc449021142 \h </w:instrText>
+            </w:r>
+            <w:r>
+              <w:rPr>
+                <w:noProof/>
+                <w:webHidden/>
+              </w:rPr>
+            </w:r>
+            <w:r>
+              <w:rPr>
+                <w:noProof/>
+                <w:webHidden/>
+              </w:rPr>
+              <w:fldChar w:fldCharType="separate"/>
+            </w:r>
+            <w:r>
+              <w:rPr>
+                <w:noProof/>
+                <w:webHidden/>
+              </w:rPr>
+              <w:t>5</w:t>
+            </w:r>
+            <w:r>
+              <w:rPr>
+                <w:noProof/>
+                <w:webHidden/>
+              </w:rPr>
+              <w:fldChar w:fldCharType="end"/>
+            </w:r>
+          </w:hyperlink>
+        </w:p>
+        <w:p>
+          <w:pPr>
+            <w:pStyle w:val="TM2"/>
+            <w:tabs>
+              <w:tab w:val="left" w:pos="880"/>
+              <w:tab w:val="right" w:leader="dot" w:pos="9628"/>
+            </w:tabs>
+            <w:rPr>
+              <w:noProof/>
+            </w:rPr>
+          </w:pPr>
+          <w:hyperlink w:anchor="_Toc449021143" w:history="1">
+            <w:r>
+              <w:rPr>
+                <w:rStyle w:val="Lienhypertexte"/>
+                <w:noProof/>
+                <w:lang w:val="fr-FR"/>
+              </w:rPr>
+              <w:t>4.2</w:t>
+            </w:r>
+            <w:r>
+              <w:rPr>
+                <w:noProof/>
+              </w:rPr>
+              <w:tab/>
+            </w:r>
+            <w:r>
+              <w:rPr>
+                <w:rStyle w:val="Lienhypertexte"/>
+                <w:noProof/>
+                <w:lang w:val="fr-FR"/>
+              </w:rPr>
               <w:t>Configuration</w:t>
             </w:r>
             <w:r>
@@ -480,7 +590,7 @@
                 <w:noProof/>
                 <w:webHidden/>
               </w:rPr>
-              <w:instrText xml:space="preserve"> PAGEREF _Toc448658934 \h </w:instrText>
+              <w:instrText xml:space="preserve"> PAGEREF _Toc449021143 \h </w:instrText>
             </w:r>
             <w:r>
               <w:rPr>
@@ -500,7 +610,7 @@
                 <w:noProof/>
                 <w:webHidden/>
               </w:rPr>
-              <w:t>4</w:t>
+              <w:t>5</w:t>
             </w:r>
             <w:r>
               <w:rPr>
@@ -522,14 +632,14 @@
               <w:noProof/>
             </w:rPr>
           </w:pPr>
-          <w:hyperlink w:anchor="_Toc448658935" w:history="1">
+          <w:hyperlink w:anchor="_Toc449021144" w:history="1">
             <w:r>
               <w:rPr>
                 <w:rStyle w:val="Lienhypertexte"/>
                 <w:noProof/>
                 <w:lang w:val="fr-FR"/>
               </w:rPr>
-              <w:t>4.1.1</w:t>
+              <w:t>4.2.1</w:t>
             </w:r>
             <w:r>
               <w:rPr>
@@ -564,7 +674,7 @@
                 <w:noProof/>
                 <w:webHidden/>
               </w:rPr>
-              <w:instrText xml:space="preserve"> PAGEREF _Toc448658935 \h </w:instrText>
+              <w:instrText xml:space="preserve"> PAGEREF _Toc449021144 \h </w:instrText>
             </w:r>
             <w:r>
               <w:rPr>
@@ -584,7 +694,7 @@
                 <w:noProof/>
                 <w:webHidden/>
               </w:rPr>
-              <w:t>4</w:t>
+              <w:t>5</w:t>
             </w:r>
             <w:r>
               <w:rPr>
@@ -606,14 +716,14 @@
               <w:noProof/>
             </w:rPr>
           </w:pPr>
-          <w:hyperlink w:anchor="_Toc448658936" w:history="1">
+          <w:hyperlink w:anchor="_Toc449021145" w:history="1">
             <w:r>
               <w:rPr>
                 <w:rStyle w:val="Lienhypertexte"/>
                 <w:noProof/>
                 <w:lang w:val="fr-FR"/>
               </w:rPr>
-              <w:t>4.1.2</w:t>
+              <w:t>4.2.2</w:t>
             </w:r>
             <w:r>
               <w:rPr>
@@ -648,7 +758,7 @@
                 <w:noProof/>
                 <w:webHidden/>
               </w:rPr>
-              <w:instrText xml:space="preserve"> PAGEREF _Toc448658936 \h </w:instrText>
+              <w:instrText xml:space="preserve"> PAGEREF _Toc449021145 \h </w:instrText>
             </w:r>
             <w:r>
               <w:rPr>
@@ -668,7 +778,7 @@
                 <w:noProof/>
                 <w:webHidden/>
               </w:rPr>
-              <w:t>6</w:t>
+              <w:t>7</w:t>
             </w:r>
             <w:r>
               <w:rPr>
@@ -690,14 +800,14 @@
               <w:noProof/>
             </w:rPr>
           </w:pPr>
-          <w:hyperlink w:anchor="_Toc448658937" w:history="1">
+          <w:hyperlink w:anchor="_Toc449021146" w:history="1">
             <w:r>
               <w:rPr>
                 <w:rStyle w:val="Lienhypertexte"/>
                 <w:noProof/>
                 <w:lang w:val="fr-FR"/>
               </w:rPr>
-              <w:t>4.1.3</w:t>
+              <w:t>4.2.3</w:t>
             </w:r>
             <w:r>
               <w:rPr>
@@ -732,7 +842,7 @@
                 <w:noProof/>
                 <w:webHidden/>
               </w:rPr>
-              <w:instrText xml:space="preserve"> PAGEREF _Toc448658937 \h </w:instrText>
+              <w:instrText xml:space="preserve"> PAGEREF _Toc449021146 \h </w:instrText>
             </w:r>
             <w:r>
               <w:rPr>
@@ -752,7 +862,7 @@
                 <w:noProof/>
                 <w:webHidden/>
               </w:rPr>
-              <w:t>8</w:t>
+              <w:t>9</w:t>
             </w:r>
             <w:r>
               <w:rPr>
@@ -774,14 +884,14 @@
               <w:noProof/>
             </w:rPr>
           </w:pPr>
-          <w:hyperlink w:anchor="_Toc448658938" w:history="1">
+          <w:hyperlink w:anchor="_Toc449021147" w:history="1">
             <w:r>
               <w:rPr>
                 <w:rStyle w:val="Lienhypertexte"/>
                 <w:noProof/>
                 <w:lang w:val="fr-FR"/>
               </w:rPr>
-              <w:t>4.2</w:t>
+              <w:t>4.3</w:t>
             </w:r>
             <w:r>
               <w:rPr>
@@ -816,7 +926,7 @@
                 <w:noProof/>
                 <w:webHidden/>
               </w:rPr>
-              <w:instrText xml:space="preserve"> PAGEREF _Toc448658938 \h </w:instrText>
+              <w:instrText xml:space="preserve"> PAGEREF _Toc449021147 \h </w:instrText>
             </w:r>
             <w:r>
               <w:rPr>
@@ -836,7 +946,7 @@
                 <w:noProof/>
                 <w:webHidden/>
               </w:rPr>
-              <w:t>11</w:t>
+              <w:t>12</w:t>
             </w:r>
             <w:r>
               <w:rPr>
@@ -858,14 +968,14 @@
               <w:noProof/>
             </w:rPr>
           </w:pPr>
-          <w:hyperlink w:anchor="_Toc448658939" w:history="1">
+          <w:hyperlink w:anchor="_Toc449021148" w:history="1">
             <w:r>
               <w:rPr>
                 <w:rStyle w:val="Lienhypertexte"/>
                 <w:noProof/>
                 <w:lang w:val="fr-FR"/>
               </w:rPr>
-              <w:t>4.2.1</w:t>
+              <w:t>4.3.1</w:t>
             </w:r>
             <w:r>
               <w:rPr>
@@ -900,7 +1010,7 @@
                 <w:noProof/>
                 <w:webHidden/>
               </w:rPr>
-              <w:instrText xml:space="preserve"> PAGEREF _Toc448658939 \h </w:instrText>
+              <w:instrText xml:space="preserve"> PAGEREF _Toc449021148 \h </w:instrText>
             </w:r>
             <w:r>
               <w:rPr>
@@ -920,7 +1030,7 @@
                 <w:noProof/>
                 <w:webHidden/>
               </w:rPr>
-              <w:t>11</w:t>
+              <w:t>12</w:t>
             </w:r>
             <w:r>
               <w:rPr>
@@ -942,14 +1052,14 @@
               <w:noProof/>
             </w:rPr>
           </w:pPr>
-          <w:hyperlink w:anchor="_Toc448658940" w:history="1">
+          <w:hyperlink w:anchor="_Toc449021149" w:history="1">
             <w:r>
               <w:rPr>
                 <w:rStyle w:val="Lienhypertexte"/>
                 <w:noProof/>
                 <w:lang w:val="fr-FR"/>
               </w:rPr>
-              <w:t>4.2.2</w:t>
+              <w:t>4.3.2</w:t>
             </w:r>
             <w:r>
               <w:rPr>
@@ -984,7 +1094,7 @@
                 <w:noProof/>
                 <w:webHidden/>
               </w:rPr>
-              <w:instrText xml:space="preserve"> PAGEREF _Toc448658940 \h </w:instrText>
+              <w:instrText xml:space="preserve"> PAGEREF _Toc449021149 \h </w:instrText>
             </w:r>
             <w:r>
               <w:rPr>
@@ -1004,7 +1114,7 @@
                 <w:noProof/>
                 <w:webHidden/>
               </w:rPr>
-              <w:t>12</w:t>
+              <w:t>13</w:t>
             </w:r>
             <w:r>
               <w:rPr>
@@ -1026,14 +1136,14 @@
               <w:noProof/>
             </w:rPr>
           </w:pPr>
-          <w:hyperlink w:anchor="_Toc448658941" w:history="1">
+          <w:hyperlink w:anchor="_Toc449021150" w:history="1">
             <w:r>
               <w:rPr>
                 <w:rStyle w:val="Lienhypertexte"/>
                 <w:noProof/>
                 <w:lang w:val="fr-FR"/>
               </w:rPr>
-              <w:t>4.3</w:t>
+              <w:t>4.4</w:t>
             </w:r>
             <w:r>
               <w:rPr>
@@ -1068,7 +1178,7 @@
                 <w:noProof/>
                 <w:webHidden/>
               </w:rPr>
-              <w:instrText xml:space="preserve"> PAGEREF _Toc448658941 \h </w:instrText>
+              <w:instrText xml:space="preserve"> PAGEREF _Toc449021150 \h </w:instrText>
             </w:r>
             <w:r>
               <w:rPr>
@@ -1088,7 +1198,7 @@
                 <w:noProof/>
                 <w:webHidden/>
               </w:rPr>
-              <w:t>12</w:t>
+              <w:t>13</w:t>
             </w:r>
             <w:r>
               <w:rPr>
@@ -1110,14 +1220,14 @@
               <w:noProof/>
             </w:rPr>
           </w:pPr>
-          <w:hyperlink w:anchor="_Toc448658942" w:history="1">
+          <w:hyperlink w:anchor="_Toc449021151" w:history="1">
             <w:r>
               <w:rPr>
                 <w:rStyle w:val="Lienhypertexte"/>
                 <w:noProof/>
                 <w:lang w:val="fr-FR"/>
               </w:rPr>
-              <w:t>4.3.1</w:t>
+              <w:t>4.4.1</w:t>
             </w:r>
             <w:r>
               <w:rPr>
@@ -1152,7 +1262,7 @@
                 <w:noProof/>
                 <w:webHidden/>
               </w:rPr>
-              <w:instrText xml:space="preserve"> PAGEREF _Toc448658942 \h </w:instrText>
+              <w:instrText xml:space="preserve"> PAGEREF _Toc449021151 \h </w:instrText>
             </w:r>
             <w:r>
               <w:rPr>
@@ -1172,7 +1282,7 @@
                 <w:noProof/>
                 <w:webHidden/>
               </w:rPr>
-              <w:t>12</w:t>
+              <w:t>13</w:t>
             </w:r>
             <w:r>
               <w:rPr>
@@ -1194,14 +1304,14 @@
               <w:noProof/>
             </w:rPr>
           </w:pPr>
-          <w:hyperlink w:anchor="_Toc448658943" w:history="1">
+          <w:hyperlink w:anchor="_Toc449021152" w:history="1">
             <w:r>
               <w:rPr>
                 <w:rStyle w:val="Lienhypertexte"/>
                 <w:noProof/>
                 <w:lang w:val="fr-FR"/>
               </w:rPr>
-              <w:t>4.4</w:t>
+              <w:t>4.5</w:t>
             </w:r>
             <w:r>
               <w:rPr>
@@ -1236,7 +1346,7 @@
                 <w:noProof/>
                 <w:webHidden/>
               </w:rPr>
-              <w:instrText xml:space="preserve"> PAGEREF _Toc448658943 \h </w:instrText>
+              <w:instrText xml:space="preserve"> PAGEREF _Toc449021152 \h </w:instrText>
             </w:r>
             <w:r>
               <w:rPr>
@@ -1256,7 +1366,7 @@
                 <w:noProof/>
                 <w:webHidden/>
               </w:rPr>
-              <w:t>13</w:t>
+              <w:t>14</w:t>
             </w:r>
             <w:r>
               <w:rPr>
@@ -1278,14 +1388,14 @@
               <w:noProof/>
             </w:rPr>
           </w:pPr>
-          <w:hyperlink w:anchor="_Toc448658944" w:history="1">
+          <w:hyperlink w:anchor="_Toc449021153" w:history="1">
             <w:r>
               <w:rPr>
                 <w:rStyle w:val="Lienhypertexte"/>
                 <w:noProof/>
                 <w:lang w:val="fr-FR"/>
               </w:rPr>
-              <w:t>4.4.1</w:t>
+              <w:t>4.5.1</w:t>
             </w:r>
             <w:r>
               <w:rPr>
@@ -1320,7 +1430,7 @@
                 <w:noProof/>
                 <w:webHidden/>
               </w:rPr>
-              <w:instrText xml:space="preserve"> PAGEREF _Toc448658944 \h </w:instrText>
+              <w:instrText xml:space="preserve"> PAGEREF _Toc449021153 \h </w:instrText>
             </w:r>
             <w:r>
               <w:rPr>
@@ -1340,7 +1450,7 @@
                 <w:noProof/>
                 <w:webHidden/>
               </w:rPr>
-              <w:t>13</w:t>
+              <w:t>14</w:t>
             </w:r>
             <w:r>
               <w:rPr>
@@ -1362,14 +1472,14 @@
               <w:noProof/>
             </w:rPr>
           </w:pPr>
-          <w:hyperlink w:anchor="_Toc448658945" w:history="1">
+          <w:hyperlink w:anchor="_Toc449021154" w:history="1">
             <w:r>
               <w:rPr>
                 <w:rStyle w:val="Lienhypertexte"/>
                 <w:noProof/>
                 <w:lang w:val="fr-FR"/>
               </w:rPr>
-              <w:t>4.5</w:t>
+              <w:t>4.6</w:t>
             </w:r>
             <w:r>
               <w:rPr>
@@ -1404,7 +1514,7 @@
                 <w:noProof/>
                 <w:webHidden/>
               </w:rPr>
-              <w:instrText xml:space="preserve"> PAGEREF _Toc448658945 \h </w:instrText>
+              <w:instrText xml:space="preserve"> PAGEREF _Toc449021154 \h </w:instrText>
             </w:r>
             <w:r>
               <w:rPr>
@@ -1424,7 +1534,7 @@
                 <w:noProof/>
                 <w:webHidden/>
               </w:rPr>
-              <w:t>13</w:t>
+              <w:t>14</w:t>
             </w:r>
             <w:r>
               <w:rPr>
@@ -1446,14 +1556,14 @@
               <w:noProof/>
             </w:rPr>
           </w:pPr>
-          <w:hyperlink w:anchor="_Toc448658946" w:history="1">
+          <w:hyperlink w:anchor="_Toc449021155" w:history="1">
             <w:r>
               <w:rPr>
                 <w:rStyle w:val="Lienhypertexte"/>
                 <w:noProof/>
                 <w:lang w:val="fr-FR"/>
               </w:rPr>
-              <w:t>4.5.1</w:t>
+              <w:t>4.6.1</w:t>
             </w:r>
             <w:r>
               <w:rPr>
@@ -1488,7 +1598,7 @@
                 <w:noProof/>
                 <w:webHidden/>
               </w:rPr>
-              <w:instrText xml:space="preserve"> PAGEREF _Toc448658946 \h </w:instrText>
+              <w:instrText xml:space="preserve"> PAGEREF _Toc449021155 \h </w:instrText>
             </w:r>
             <w:r>
               <w:rPr>
@@ -1508,7 +1618,7 @@
                 <w:noProof/>
                 <w:webHidden/>
               </w:rPr>
-              <w:t>13</w:t>
+              <w:t>14</w:t>
             </w:r>
             <w:r>
               <w:rPr>
@@ -1530,14 +1640,14 @@
               <w:noProof/>
             </w:rPr>
           </w:pPr>
-          <w:hyperlink w:anchor="_Toc448658947" w:history="1">
+          <w:hyperlink w:anchor="_Toc449021156" w:history="1">
             <w:r>
               <w:rPr>
                 <w:rStyle w:val="Lienhypertexte"/>
                 <w:noProof/>
                 <w:lang w:val="fr-FR"/>
               </w:rPr>
-              <w:t>4.5.2</w:t>
+              <w:t>4.6.2</w:t>
             </w:r>
             <w:r>
               <w:rPr>
@@ -1572,7 +1682,7 @@
                 <w:noProof/>
                 <w:webHidden/>
               </w:rPr>
-              <w:instrText xml:space="preserve"> PAGEREF _Toc448658947 \h </w:instrText>
+              <w:instrText xml:space="preserve"> PAGEREF _Toc449021156 \h </w:instrText>
             </w:r>
             <w:r>
               <w:rPr>
@@ -1592,7 +1702,7 @@
                 <w:noProof/>
                 <w:webHidden/>
               </w:rPr>
-              <w:t>13</w:t>
+              <w:t>14</w:t>
             </w:r>
             <w:r>
               <w:rPr>
@@ -1614,14 +1724,14 @@
               <w:noProof/>
             </w:rPr>
           </w:pPr>
-          <w:hyperlink w:anchor="_Toc448658948" w:history="1">
+          <w:hyperlink w:anchor="_Toc449021157" w:history="1">
             <w:r>
               <w:rPr>
                 <w:rStyle w:val="Lienhypertexte"/>
                 <w:noProof/>
                 <w:lang w:val="fr-FR"/>
               </w:rPr>
-              <w:t>4.5.3</w:t>
+              <w:t>4.6.3</w:t>
             </w:r>
             <w:r>
               <w:rPr>
@@ -1656,7 +1766,7 @@
                 <w:noProof/>
                 <w:webHidden/>
               </w:rPr>
-              <w:instrText xml:space="preserve"> PAGEREF _Toc448658948 \h </w:instrText>
+              <w:instrText xml:space="preserve"> PAGEREF _Toc449021157 \h </w:instrText>
             </w:r>
             <w:r>
               <w:rPr>
@@ -1676,7 +1786,7 @@
                 <w:noProof/>
                 <w:webHidden/>
               </w:rPr>
-              <w:t>14</w:t>
+              <w:t>15</w:t>
             </w:r>
             <w:r>
               <w:rPr>
@@ -1698,14 +1808,14 @@
               <w:noProof/>
             </w:rPr>
           </w:pPr>
-          <w:hyperlink w:anchor="_Toc448658949" w:history="1">
+          <w:hyperlink w:anchor="_Toc449021158" w:history="1">
             <w:r>
               <w:rPr>
                 <w:rStyle w:val="Lienhypertexte"/>
                 <w:noProof/>
                 <w:lang w:val="fr-FR"/>
               </w:rPr>
-              <w:t>4.5.4</w:t>
+              <w:t>4.6.4</w:t>
             </w:r>
             <w:r>
               <w:rPr>
@@ -1740,7 +1850,7 @@
                 <w:noProof/>
                 <w:webHidden/>
               </w:rPr>
-              <w:instrText xml:space="preserve"> PAGEREF _Toc448658949 \h </w:instrText>
+              <w:instrText xml:space="preserve"> PAGEREF _Toc449021158 \h </w:instrText>
             </w:r>
             <w:r>
               <w:rPr>
@@ -1760,7 +1870,7 @@
                 <w:noProof/>
                 <w:webHidden/>
               </w:rPr>
-              <w:t>14</w:t>
+              <w:t>15</w:t>
             </w:r>
             <w:r>
               <w:rPr>
@@ -1782,14 +1892,14 @@
               <w:noProof/>
             </w:rPr>
           </w:pPr>
-          <w:hyperlink w:anchor="_Toc448658950" w:history="1">
+          <w:hyperlink w:anchor="_Toc449021159" w:history="1">
             <w:r>
               <w:rPr>
                 <w:rStyle w:val="Lienhypertexte"/>
                 <w:noProof/>
                 <w:lang w:val="fr-FR"/>
               </w:rPr>
-              <w:t>4.6</w:t>
+              <w:t>4.7</w:t>
             </w:r>
             <w:r>
               <w:rPr>
@@ -1824,7 +1934,7 @@
                 <w:noProof/>
                 <w:webHidden/>
               </w:rPr>
-              <w:instrText xml:space="preserve"> PAGEREF _Toc448658950 \h </w:instrText>
+              <w:instrText xml:space="preserve"> PAGEREF _Toc449021159 \h </w:instrText>
             </w:r>
             <w:r>
               <w:rPr>
@@ -1844,7 +1954,7 @@
                 <w:noProof/>
                 <w:webHidden/>
               </w:rPr>
-              <w:t>15</w:t>
+              <w:t>16</w:t>
             </w:r>
             <w:r>
               <w:rPr>
@@ -1866,14 +1976,14 @@
               <w:noProof/>
             </w:rPr>
           </w:pPr>
-          <w:hyperlink w:anchor="_Toc448658951" w:history="1">
+          <w:hyperlink w:anchor="_Toc449021160" w:history="1">
             <w:r>
               <w:rPr>
                 <w:rStyle w:val="Lienhypertexte"/>
                 <w:noProof/>
                 <w:lang w:val="fr-FR"/>
               </w:rPr>
-              <w:t>4.6.1</w:t>
+              <w:t>4.7.1</w:t>
             </w:r>
             <w:r>
               <w:rPr>
@@ -1908,7 +2018,7 @@
                 <w:noProof/>
                 <w:webHidden/>
               </w:rPr>
-              <w:instrText xml:space="preserve"> PAGEREF _Toc448658951 \h </w:instrText>
+              <w:instrText xml:space="preserve"> PAGEREF _Toc449021160 \h </w:instrText>
             </w:r>
             <w:r>
               <w:rPr>
@@ -1928,7 +2038,7 @@
                 <w:noProof/>
                 <w:webHidden/>
               </w:rPr>
-              <w:t>15</w:t>
+              <w:t>16</w:t>
             </w:r>
             <w:r>
               <w:rPr>
@@ -1950,14 +2060,14 @@
               <w:noProof/>
             </w:rPr>
           </w:pPr>
-          <w:hyperlink w:anchor="_Toc448658952" w:history="1">
+          <w:hyperlink w:anchor="_Toc449021161" w:history="1">
             <w:r>
               <w:rPr>
                 <w:rStyle w:val="Lienhypertexte"/>
                 <w:noProof/>
                 <w:lang w:val="fr-FR"/>
               </w:rPr>
-              <w:t>4.6.2</w:t>
+              <w:t>4.7.2</w:t>
             </w:r>
             <w:r>
               <w:rPr>
@@ -1992,7 +2102,7 @@
                 <w:noProof/>
                 <w:webHidden/>
               </w:rPr>
-              <w:instrText xml:space="preserve"> PAGEREF _Toc448658952 \h </w:instrText>
+              <w:instrText xml:space="preserve"> PAGEREF _Toc449021161 \h </w:instrText>
             </w:r>
             <w:r>
               <w:rPr>
@@ -2012,7 +2122,7 @@
                 <w:noProof/>
                 <w:webHidden/>
               </w:rPr>
-              <w:t>16</w:t>
+              <w:t>17</w:t>
             </w:r>
             <w:r>
               <w:rPr>
@@ -2034,14 +2144,14 @@
               <w:noProof/>
             </w:rPr>
           </w:pPr>
-          <w:hyperlink w:anchor="_Toc448658953" w:history="1">
+          <w:hyperlink w:anchor="_Toc449021162" w:history="1">
             <w:r>
               <w:rPr>
                 <w:rStyle w:val="Lienhypertexte"/>
                 <w:noProof/>
                 <w:lang w:val="fr-FR"/>
               </w:rPr>
-              <w:t>4.6.3</w:t>
+              <w:t>4.7.3</w:t>
             </w:r>
             <w:r>
               <w:rPr>
@@ -2076,7 +2186,7 @@
                 <w:noProof/>
                 <w:webHidden/>
               </w:rPr>
-              <w:instrText xml:space="preserve"> PAGEREF _Toc448658953 \h </w:instrText>
+              <w:instrText xml:space="preserve"> PAGEREF _Toc449021162 \h </w:instrText>
             </w:r>
             <w:r>
               <w:rPr>
@@ -2096,7 +2206,7 @@
                 <w:noProof/>
                 <w:webHidden/>
               </w:rPr>
-              <w:t>17</w:t>
+              <w:t>18</w:t>
             </w:r>
             <w:r>
               <w:rPr>
@@ -2118,14 +2228,14 @@
               <w:noProof/>
             </w:rPr>
           </w:pPr>
-          <w:hyperlink w:anchor="_Toc448658954" w:history="1">
+          <w:hyperlink w:anchor="_Toc449021163" w:history="1">
             <w:r>
               <w:rPr>
                 <w:rStyle w:val="Lienhypertexte"/>
                 <w:noProof/>
                 <w:lang w:val="fr-FR"/>
               </w:rPr>
-              <w:t>4.6.4</w:t>
+              <w:t>4.7.4</w:t>
             </w:r>
             <w:r>
               <w:rPr>
@@ -2160,7 +2270,7 @@
                 <w:noProof/>
                 <w:webHidden/>
               </w:rPr>
-              <w:instrText xml:space="preserve"> PAGEREF _Toc448658954 \h </w:instrText>
+              <w:instrText xml:space="preserve"> PAGEREF _Toc449021163 \h </w:instrText>
             </w:r>
             <w:r>
               <w:rPr>
@@ -2180,7 +2290,7 @@
                 <w:noProof/>
                 <w:webHidden/>
               </w:rPr>
-              <w:t>17</w:t>
+              <w:t>18</w:t>
             </w:r>
             <w:r>
               <w:rPr>
@@ -2202,14 +2312,14 @@
               <w:noProof/>
             </w:rPr>
           </w:pPr>
-          <w:hyperlink w:anchor="_Toc448658955" w:history="1">
+          <w:hyperlink w:anchor="_Toc449021164" w:history="1">
             <w:r>
               <w:rPr>
                 <w:rStyle w:val="Lienhypertexte"/>
                 <w:noProof/>
                 <w:lang w:val="fr-FR"/>
               </w:rPr>
-              <w:t>4.7</w:t>
+              <w:t>4.8</w:t>
             </w:r>
             <w:r>
               <w:rPr>
@@ -2244,7 +2354,7 @@
                 <w:noProof/>
                 <w:webHidden/>
               </w:rPr>
-              <w:instrText xml:space="preserve"> PAGEREF _Toc448658955 \h </w:instrText>
+              <w:instrText xml:space="preserve"> PAGEREF _Toc449021164 \h </w:instrText>
             </w:r>
             <w:r>
               <w:rPr>
@@ -2264,7 +2374,7 @@
                 <w:noProof/>
                 <w:webHidden/>
               </w:rPr>
-              <w:t>18</w:t>
+              <w:t>19</w:t>
             </w:r>
             <w:r>
               <w:rPr>
@@ -2286,14 +2396,14 @@
               <w:noProof/>
             </w:rPr>
           </w:pPr>
-          <w:hyperlink w:anchor="_Toc448658956" w:history="1">
+          <w:hyperlink w:anchor="_Toc449021165" w:history="1">
             <w:r>
               <w:rPr>
                 <w:rStyle w:val="Lienhypertexte"/>
                 <w:noProof/>
                 <w:lang w:val="fr-FR"/>
               </w:rPr>
-              <w:t>4.8</w:t>
+              <w:t>4.9</w:t>
             </w:r>
             <w:r>
               <w:rPr>
@@ -2328,7 +2438,7 @@
                 <w:noProof/>
                 <w:webHidden/>
               </w:rPr>
-              <w:instrText xml:space="preserve"> PAGEREF _Toc448658956 \h </w:instrText>
+              <w:instrText xml:space="preserve"> PAGEREF _Toc449021165 \h </w:instrText>
             </w:r>
             <w:r>
               <w:rPr>
@@ -2348,7 +2458,7 @@
                 <w:noProof/>
                 <w:webHidden/>
               </w:rPr>
-              <w:t>19</w:t>
+              <w:t>20</w:t>
             </w:r>
             <w:r>
               <w:rPr>
@@ -2407,6 +2517,7 @@
         <w:rPr>
           <w:lang w:val="fr-FR"/>
         </w:rPr>
+        <w:lastRenderedPageBreak/>
         <w:br w:type="page"/>
       </w:r>
     </w:p>
@@ -2417,7 +2528,7 @@
           <w:lang w:val="fr-FR"/>
         </w:rPr>
       </w:pPr>
-      <w:bookmarkStart w:id="0" w:name="_Toc448658930"/>
+      <w:bookmarkStart w:id="0" w:name="_Toc449021138"/>
       <w:r>
         <w:rPr>
           <w:lang w:val="fr-FR"/>
@@ -2528,7 +2639,7 @@
           <w:lang w:val="fr-FR"/>
         </w:rPr>
       </w:pPr>
-      <w:bookmarkStart w:id="1" w:name="_Toc448658931"/>
+      <w:bookmarkStart w:id="1" w:name="_Toc449021139"/>
       <w:r>
         <w:rPr>
           <w:lang w:val="fr-FR"/>
@@ -2721,7 +2832,7 @@
           <w:lang w:val="fr-FR"/>
         </w:rPr>
       </w:pPr>
-      <w:bookmarkStart w:id="2" w:name="_Toc448658932"/>
+      <w:bookmarkStart w:id="2" w:name="_Toc449021140"/>
       <w:r>
         <w:rPr>
           <w:lang w:val="fr-FR"/>
@@ -2804,7 +2915,7 @@
           <w:lang w:val="fr-FR"/>
         </w:rPr>
       </w:pPr>
-      <w:bookmarkStart w:id="3" w:name="_Toc448658933"/>
+      <w:bookmarkStart w:id="3" w:name="_Toc449021141"/>
       <w:r>
         <w:rPr>
           <w:lang w:val="fr-FR"/>
@@ -2821,12 +2932,19 @@
           <w:lang w:val="fr-FR"/>
         </w:rPr>
       </w:pPr>
-      <w:bookmarkStart w:id="4" w:name="_Toc448658934"/>
-      <w:r>
-        <w:rPr>
-          <w:lang w:val="fr-FR"/>
-        </w:rPr>
-        <w:t xml:space="preserve">Données SIG </w:t>
+      <w:bookmarkStart w:id="4" w:name="_Toc449021142"/>
+      <w:r>
+        <w:rPr>
+          <w:lang w:val="fr-FR"/>
+        </w:rPr>
+        <w:t>Données SIG</w:t>
+      </w:r>
+      <w:bookmarkEnd w:id="4"/>
+      <w:r>
+        <w:rPr>
+          <w:lang w:val="fr-FR"/>
+        </w:rPr>
+        <w:t xml:space="preserve"> </w:t>
       </w:r>
     </w:p>
     <w:p>
@@ -2939,7 +3057,7 @@
           <w:lang w:eastAsia="en-GB"/>
         </w:rPr>
         <w:drawing>
-          <wp:inline distT="0" distB="0" distL="0" distR="0">
+          <wp:inline distT="0" distB="0" distL="0" distR="0" wp14:anchorId="2C2A08E0" wp14:editId="63A3401B">
             <wp:extent cx="6120130" cy="459105"/>
             <wp:effectExtent l="0" t="0" r="0" b="0"/>
             <wp:docPr id="1" name="Image 1"/>
@@ -2990,12 +3108,12 @@
       <w:r>
         <w:rPr>
           <w:noProof/>
-          <w:lang w:val="fr-FR"/>
+          <w:lang w:eastAsia="en-GB"/>
         </w:rPr>
         <mc:AlternateContent>
           <mc:Choice Requires="wps">
             <w:drawing>
-              <wp:anchor distT="0" distB="0" distL="114300" distR="114300" simplePos="0" relativeHeight="251678720" behindDoc="0" locked="0" layoutInCell="1" allowOverlap="1" wp14:anchorId="32C291AF" wp14:editId="6D5BB506">
+              <wp:anchor distT="0" distB="0" distL="114300" distR="114300" simplePos="0" relativeHeight="251678720" behindDoc="0" locked="0" layoutInCell="1" allowOverlap="1" wp14:anchorId="3F4FD895" wp14:editId="75349DA6">
                 <wp:simplePos x="0" y="0"/>
                 <wp:positionH relativeFrom="column">
                   <wp:posOffset>5163875</wp:posOffset>
@@ -3142,7 +3260,39 @@
         </w:rPr>
         <w:t>télécharger</w:t>
       </w:r>
-      <w:bookmarkStart w:id="5" w:name="_GoBack"/>
+      <w:r>
+        <w:rPr>
+          <w:lang w:val="fr-FR"/>
+        </w:rPr>
+        <w:t xml:space="preserve"> </w:t>
+      </w:r>
+      <w:r>
+        <w:rPr>
+          <w:lang w:val="fr-FR"/>
+        </w:rPr>
+        <w:t>les fichiers format SIG</w:t>
+      </w:r>
+      <w:r>
+        <w:rPr>
+          <w:lang w:val="fr-FR"/>
+        </w:rPr>
+        <w:t>.</w:t>
+      </w:r>
+    </w:p>
+    <w:p>
+      <w:pPr>
+        <w:pStyle w:val="Titre2"/>
+        <w:rPr>
+          <w:lang w:val="fr-FR"/>
+        </w:rPr>
+      </w:pPr>
+      <w:bookmarkStart w:id="5" w:name="_Toc449021143"/>
+      <w:r>
+        <w:rPr>
+          <w:lang w:val="fr-FR"/>
+        </w:rPr>
+        <w:t>Configuration</w:t>
+      </w:r>
       <w:bookmarkEnd w:id="5"/>
       <w:r>
         <w:rPr>
@@ -3150,51 +3300,50 @@
         </w:rPr>
         <w:t xml:space="preserve"> </w:t>
       </w:r>
-      <w:r>
-        <w:rPr>
-          <w:lang w:val="fr-FR"/>
-        </w:rPr>
-        <w:t>les fichiers format SIG</w:t>
-      </w:r>
-      <w:r>
-        <w:rPr>
-          <w:lang w:val="fr-FR"/>
-        </w:rPr>
-        <w:t>.</w:t>
-      </w:r>
-    </w:p>
-    <w:p>
-      <w:pPr>
-        <w:pStyle w:val="Titre2"/>
-        <w:rPr>
-          <w:lang w:val="fr-FR"/>
-        </w:rPr>
-      </w:pPr>
-      <w:r>
-        <w:rPr>
-          <w:lang w:val="fr-FR"/>
-        </w:rPr>
-        <w:t>Configuration</w:t>
-      </w:r>
-      <w:bookmarkEnd w:id="4"/>
+    </w:p>
+    <w:p>
+      <w:pPr>
+        <w:rPr>
+          <w:lang w:val="fr-FR"/>
+        </w:rPr>
+      </w:pPr>
+      <w:r>
+        <w:rPr>
+          <w:lang w:val="fr-FR"/>
+        </w:rPr>
+        <w:t>D</w:t>
+      </w:r>
+      <w:r>
+        <w:rPr>
+          <w:lang w:val="fr-FR"/>
+        </w:rPr>
+        <w:t>ans le chapitre suivant seront illustrées les</w:t>
+      </w:r>
       <w:r>
         <w:rPr>
           <w:lang w:val="fr-FR"/>
         </w:rPr>
         <w:t xml:space="preserve"> </w:t>
       </w:r>
-    </w:p>
-    <w:p>
-      <w:pPr>
-        <w:rPr>
-          <w:lang w:val="fr-FR"/>
-        </w:rPr>
-      </w:pPr>
-      <w:r>
-        <w:rPr>
-          <w:lang w:val="fr-FR"/>
-        </w:rPr>
-        <w:t>…description configuration…</w:t>
+      <w:bookmarkStart w:id="6" w:name="_GoBack"/>
+      <w:bookmarkEnd w:id="6"/>
+      <w:r>
+        <w:rPr>
+          <w:lang w:val="fr-FR"/>
+        </w:rPr>
+        <w:t>fonctionnalités concernant la c</w:t>
+      </w:r>
+      <w:r>
+        <w:rPr>
+          <w:lang w:val="fr-FR"/>
+        </w:rPr>
+        <w:t>onfiguration d</w:t>
+      </w:r>
+      <w:r>
+        <w:rPr>
+          <w:lang w:val="fr-FR"/>
+        </w:rPr>
+        <w:t>u système.</w:t>
       </w:r>
     </w:p>
     <w:p>
@@ -3211,14 +3360,14 @@
           <w:lang w:val="fr-FR"/>
         </w:rPr>
       </w:pPr>
-      <w:bookmarkStart w:id="6" w:name="_Toc448658935"/>
+      <w:bookmarkStart w:id="7" w:name="_Toc449021144"/>
       <w:r>
         <w:rPr>
           <w:lang w:val="fr-FR"/>
         </w:rPr>
         <w:t>Utilisateur</w:t>
       </w:r>
-      <w:bookmarkEnd w:id="6"/>
+      <w:bookmarkEnd w:id="7"/>
     </w:p>
     <w:p>
       <w:pPr>
@@ -3873,7 +4022,7 @@
           <w:lang w:val="fr-FR"/>
         </w:rPr>
       </w:pPr>
-      <w:bookmarkStart w:id="7" w:name="_Toc448658936"/>
+      <w:bookmarkStart w:id="8" w:name="_Toc449021145"/>
       <w:r>
         <w:rPr>
           <w:lang w:val="fr-FR"/>
@@ -3892,7 +4041,7 @@
         </w:rPr>
         <w:t>utilisateurs</w:t>
       </w:r>
-      <w:bookmarkEnd w:id="7"/>
+      <w:bookmarkEnd w:id="8"/>
     </w:p>
     <w:p>
       <w:pPr>
@@ -4354,10 +4503,10 @@
           <w:lang w:val="fr-FR"/>
         </w:rPr>
       </w:pPr>
-      <w:bookmarkStart w:id="8" w:name="_Ref442287027"/>
-      <w:bookmarkStart w:id="9" w:name="_Toc448658937"/>
+      <w:bookmarkStart w:id="9" w:name="_Ref442287027"/>
       <w:bookmarkStart w:id="10" w:name="_Ref442355167"/>
       <w:bookmarkStart w:id="11" w:name="_Ref442355175"/>
+      <w:bookmarkStart w:id="12" w:name="_Toc449021146"/>
       <w:r>
         <w:rPr>
           <w:lang w:val="fr-FR"/>
@@ -4370,8 +4519,8 @@
         </w:rPr>
         <w:t>rence</w:t>
       </w:r>
-      <w:bookmarkEnd w:id="8"/>
       <w:bookmarkEnd w:id="9"/>
+      <w:bookmarkEnd w:id="12"/>
       <w:r>
         <w:rPr>
           <w:lang w:val="fr-FR"/>
@@ -4401,14 +4550,14 @@
           <w:lang w:val="fr-FR"/>
         </w:rPr>
       </w:pPr>
-      <w:bookmarkStart w:id="12" w:name="_Ref448657357"/>
+      <w:bookmarkStart w:id="13" w:name="_Ref448657357"/>
       <w:r>
         <w:rPr>
           <w:lang w:val="fr-FR"/>
         </w:rPr>
         <w:t>Affichage Historique</w:t>
       </w:r>
-      <w:bookmarkEnd w:id="12"/>
+      <w:bookmarkEnd w:id="13"/>
     </w:p>
     <w:p>
       <w:pPr>
@@ -5569,7 +5718,7 @@
           <w:lang w:val="fr-FR"/>
         </w:rPr>
       </w:pPr>
-      <w:bookmarkStart w:id="13" w:name="_Toc448658938"/>
+      <w:bookmarkStart w:id="14" w:name="_Toc449021147"/>
       <w:r>
         <w:rPr>
           <w:lang w:val="fr-FR"/>
@@ -5577,7 +5726,7 @@
         <w:lastRenderedPageBreak/>
         <w:t>Agriculteurs</w:t>
       </w:r>
-      <w:bookmarkEnd w:id="13"/>
+      <w:bookmarkEnd w:id="14"/>
     </w:p>
     <w:p>
       <w:pPr>
@@ -5644,14 +5793,14 @@
           <w:lang w:val="fr-FR"/>
         </w:rPr>
       </w:pPr>
-      <w:bookmarkStart w:id="14" w:name="_Toc448658939"/>
+      <w:bookmarkStart w:id="15" w:name="_Toc449021148"/>
       <w:r>
         <w:rPr>
           <w:lang w:val="fr-FR"/>
         </w:rPr>
         <w:t>Recherche Agriculteurs</w:t>
       </w:r>
-      <w:bookmarkEnd w:id="14"/>
+      <w:bookmarkEnd w:id="15"/>
     </w:p>
     <w:p>
       <w:pPr>
@@ -6608,14 +6757,14 @@
           <w:lang w:val="fr-FR"/>
         </w:rPr>
       </w:pPr>
-      <w:bookmarkStart w:id="15" w:name="_Toc448658940"/>
+      <w:bookmarkStart w:id="16" w:name="_Toc449021149"/>
       <w:r>
         <w:rPr>
           <w:lang w:val="fr-FR"/>
         </w:rPr>
         <w:t>Créer un Agriculteurs</w:t>
       </w:r>
-      <w:bookmarkEnd w:id="15"/>
+      <w:bookmarkEnd w:id="16"/>
     </w:p>
     <w:p>
       <w:pPr>
@@ -6805,6 +6954,22 @@
     </w:p>
     <w:p>
       <w:pPr>
+        <w:ind w:left="45"/>
+        <w:rPr>
+          <w:b/>
+          <w:lang w:val="fr-FR"/>
+        </w:rPr>
+      </w:pPr>
+      <w:r>
+        <w:rPr>
+          <w:b/>
+          <w:lang w:val="fr-FR"/>
+        </w:rPr>
+        <w:t>DEJA FAIT</w:t>
+      </w:r>
+    </w:p>
+    <w:p>
+      <w:pPr>
         <w:pStyle w:val="Titre4"/>
         <w:rPr>
           <w:lang w:val="fr-FR"/>
@@ -6843,292 +7008,288 @@
         <w:rPr>
           <w:lang w:val="fr-FR"/>
         </w:rPr>
-        <w:t xml:space="preserve">Le logiciel doit donner la possibilité de </w:t>
+        <w:t>Le logiciel doi</w:t>
+      </w:r>
+      <w:r>
+        <w:rPr>
+          <w:lang w:val="fr-FR"/>
+        </w:rPr>
+        <w:t>t donner la possibilité de télé-</w:t>
+      </w:r>
+      <w:r>
+        <w:rPr>
+          <w:lang w:val="fr-FR"/>
+        </w:rPr>
+        <w:t>verser des nouveaux agri</w:t>
+      </w:r>
+      <w:r>
+        <w:rPr>
+          <w:lang w:val="fr-FR"/>
+        </w:rPr>
+        <w:t>culteurs à partir d’un fichier E</w:t>
+      </w:r>
+      <w:r>
+        <w:rPr>
+          <w:lang w:val="fr-FR"/>
+        </w:rPr>
+        <w:t>xcel.</w:t>
+      </w:r>
+      <w:r>
+        <w:rPr>
+          <w:lang w:val="fr-FR"/>
+        </w:rPr>
+        <w:t xml:space="preserve"> </w:t>
+      </w:r>
+    </w:p>
+    <w:p>
+      <w:pPr>
+        <w:rPr>
+          <w:lang w:val="fr-FR"/>
+        </w:rPr>
+      </w:pPr>
+      <w:r>
+        <w:rPr>
+          <w:lang w:val="fr-FR"/>
+        </w:rPr>
+        <w:t>La structure du fichier E</w:t>
+      </w:r>
+      <w:r>
+        <w:rPr>
+          <w:lang w:val="fr-FR"/>
+        </w:rPr>
+        <w:t xml:space="preserve">xcel doit </w:t>
+      </w:r>
+      <w:r>
+        <w:rPr>
+          <w:lang w:val="fr-FR"/>
+        </w:rPr>
+        <w:t>être</w:t>
+      </w:r>
+      <w:r>
+        <w:rPr>
+          <w:lang w:val="fr-FR"/>
+        </w:rPr>
+        <w:t xml:space="preserve"> compatible avec les informations </w:t>
+      </w:r>
+      <w:r>
+        <w:rPr>
+          <w:lang w:val="fr-FR"/>
+        </w:rPr>
+        <w:t>nécessaires</w:t>
+      </w:r>
+      <w:r>
+        <w:rPr>
+          <w:lang w:val="fr-FR"/>
+        </w:rPr>
+        <w:t xml:space="preserve"> pour la saisie dans la base de données actuelle.</w:t>
+      </w:r>
+    </w:p>
+    <w:p>
+      <w:pPr>
+        <w:rPr>
+          <w:lang w:val="fr-FR"/>
+        </w:rPr>
+      </w:pPr>
+      <w:r>
+        <w:rPr>
+          <w:lang w:val="fr-FR"/>
+        </w:rPr>
+        <w:t xml:space="preserve">Le logiciel doit </w:t>
+      </w:r>
+      <w:r>
+        <w:rPr>
+          <w:lang w:val="fr-FR"/>
+        </w:rPr>
+        <w:t>gérer</w:t>
+      </w:r>
+      <w:r>
+        <w:rPr>
+          <w:lang w:val="fr-FR"/>
+        </w:rPr>
+        <w:t xml:space="preserve"> </w:t>
+      </w:r>
+      <w:r>
+        <w:rPr>
+          <w:lang w:val="fr-FR"/>
+        </w:rPr>
+        <w:t>les erreurs</w:t>
+      </w:r>
+      <w:r>
+        <w:rPr>
+          <w:lang w:val="fr-FR"/>
+        </w:rPr>
+        <w:t xml:space="preserve"> concernant le formatage, l’</w:t>
+      </w:r>
+      <w:r>
+        <w:rPr>
+          <w:lang w:val="fr-FR"/>
+        </w:rPr>
+        <w:t>incohérence</w:t>
+      </w:r>
+      <w:r>
+        <w:rPr>
+          <w:lang w:val="fr-FR"/>
+        </w:rPr>
+        <w:t xml:space="preserve"> de format et </w:t>
+      </w:r>
+      <w:r>
+        <w:rPr>
+          <w:lang w:val="fr-FR"/>
+        </w:rPr>
+        <w:t>tous</w:t>
+      </w:r>
+      <w:r>
+        <w:rPr>
+          <w:lang w:val="fr-FR"/>
+        </w:rPr>
+        <w:t xml:space="preserve"> autres soucis </w:t>
+      </w:r>
+      <w:r>
+        <w:rPr>
+          <w:lang w:val="fr-FR"/>
+        </w:rPr>
+        <w:t>géré</w:t>
+      </w:r>
+      <w:r>
+        <w:rPr>
+          <w:lang w:val="fr-FR"/>
+        </w:rPr>
+        <w:t xml:space="preserve"> dans la saisie « à main ». Quand </w:t>
+      </w:r>
+      <w:r>
+        <w:rPr>
+          <w:lang w:val="fr-FR"/>
+        </w:rPr>
+        <w:t>une</w:t>
+      </w:r>
+      <w:r>
+        <w:rPr>
+          <w:lang w:val="fr-FR"/>
+        </w:rPr>
+        <w:t xml:space="preserve"> ligne du fichier </w:t>
+      </w:r>
+      <w:r>
+        <w:rPr>
+          <w:lang w:val="fr-FR"/>
+        </w:rPr>
+        <w:t>Excel</w:t>
+      </w:r>
+      <w:r>
+        <w:rPr>
+          <w:lang w:val="fr-FR"/>
+        </w:rPr>
+        <w:t xml:space="preserve"> ne peut </w:t>
+      </w:r>
+      <w:r>
+        <w:rPr>
+          <w:lang w:val="fr-FR"/>
+        </w:rPr>
+        <w:t>être</w:t>
+      </w:r>
+      <w:r>
+        <w:rPr>
+          <w:lang w:val="fr-FR"/>
+        </w:rPr>
+        <w:t xml:space="preserve"> pas saisie, l’</w:t>
+      </w:r>
+      <w:r>
+        <w:rPr>
+          <w:lang w:val="fr-FR"/>
+        </w:rPr>
+        <w:t>opération</w:t>
+      </w:r>
+      <w:r>
+        <w:rPr>
+          <w:lang w:val="fr-FR"/>
+        </w:rPr>
+        <w:t xml:space="preserve"> doit </w:t>
+      </w:r>
+      <w:r>
+        <w:rPr>
+          <w:lang w:val="fr-FR"/>
+        </w:rPr>
+        <w:t>continuer</w:t>
+      </w:r>
+      <w:r>
+        <w:rPr>
+          <w:lang w:val="fr-FR"/>
+        </w:rPr>
+        <w:t xml:space="preserve"> jusqu’à la fin. L’historique (log) des </w:t>
+      </w:r>
+      <w:r>
+        <w:rPr>
+          <w:lang w:val="fr-FR"/>
+        </w:rPr>
+        <w:t>problèmes</w:t>
+      </w:r>
+      <w:r>
+        <w:rPr>
+          <w:lang w:val="fr-FR"/>
+        </w:rPr>
+        <w:t xml:space="preserve"> doit </w:t>
+      </w:r>
+      <w:r>
+        <w:rPr>
+          <w:lang w:val="fr-FR"/>
+        </w:rPr>
+        <w:t>être</w:t>
+      </w:r>
+      <w:r>
+        <w:rPr>
+          <w:lang w:val="fr-FR"/>
+        </w:rPr>
+        <w:t xml:space="preserve"> montré </w:t>
+      </w:r>
+      <w:r>
+        <w:rPr>
+          <w:lang w:val="fr-FR"/>
+        </w:rPr>
+        <w:t>après</w:t>
+      </w:r>
+      <w:r>
+        <w:rPr>
+          <w:lang w:val="fr-FR"/>
+        </w:rPr>
+        <w:t xml:space="preserve"> l’</w:t>
+      </w:r>
+      <w:r>
+        <w:rPr>
+          <w:lang w:val="fr-FR"/>
+        </w:rPr>
+        <w:t>opération</w:t>
+      </w:r>
+      <w:r>
+        <w:rPr>
+          <w:lang w:val="fr-FR"/>
+        </w:rPr>
+        <w:t xml:space="preserve"> de « </w:t>
       </w:r>
       <w:proofErr w:type="spellStart"/>
       <w:r>
         <w:rPr>
           <w:lang w:val="fr-FR"/>
         </w:rPr>
-        <w:t>televerser</w:t>
+        <w:t>bulk</w:t>
       </w:r>
       <w:proofErr w:type="spellEnd"/>
       <w:r>
         <w:rPr>
           <w:lang w:val="fr-FR"/>
         </w:rPr>
-        <w:t xml:space="preserve"> des nouveaux agri</w:t>
-      </w:r>
-      <w:r>
-        <w:rPr>
-          <w:lang w:val="fr-FR"/>
-        </w:rPr>
-        <w:t>culteurs à partir d’un fichier E</w:t>
-      </w:r>
-      <w:r>
-        <w:rPr>
-          <w:lang w:val="fr-FR"/>
-        </w:rPr>
-        <w:t>xcel.</w:t>
-      </w:r>
-      <w:r>
-        <w:rPr>
-          <w:lang w:val="fr-FR"/>
-        </w:rPr>
         <w:t xml:space="preserve"> </w:t>
       </w:r>
-    </w:p>
-    <w:p>
-      <w:pPr>
-        <w:rPr>
-          <w:lang w:val="fr-FR"/>
-        </w:rPr>
-      </w:pPr>
-      <w:r>
-        <w:rPr>
-          <w:lang w:val="fr-FR"/>
-        </w:rPr>
-        <w:t>La structure du fichier E</w:t>
-      </w:r>
-      <w:r>
-        <w:rPr>
-          <w:lang w:val="fr-FR"/>
-        </w:rPr>
-        <w:t xml:space="preserve">xcel doit </w:t>
-      </w:r>
-      <w:r>
-        <w:rPr>
-          <w:lang w:val="fr-FR"/>
-        </w:rPr>
-        <w:t>être</w:t>
-      </w:r>
-      <w:r>
-        <w:rPr>
-          <w:lang w:val="fr-FR"/>
-        </w:rPr>
-        <w:t xml:space="preserve"> compatible avec les informations </w:t>
-      </w:r>
-      <w:r>
-        <w:rPr>
-          <w:lang w:val="fr-FR"/>
-        </w:rPr>
-        <w:t>nécessaires</w:t>
-      </w:r>
-      <w:r>
-        <w:rPr>
-          <w:lang w:val="fr-FR"/>
-        </w:rPr>
-        <w:t xml:space="preserve"> pour la saisie dans la base de données actuelle.</w:t>
-      </w:r>
-    </w:p>
-    <w:p>
-      <w:pPr>
-        <w:rPr>
-          <w:lang w:val="fr-FR"/>
-        </w:rPr>
-      </w:pPr>
-      <w:r>
-        <w:rPr>
-          <w:lang w:val="fr-FR"/>
-        </w:rPr>
-        <w:t xml:space="preserve">Le logiciel doit </w:t>
-      </w:r>
-      <w:r>
-        <w:rPr>
-          <w:lang w:val="fr-FR"/>
-        </w:rPr>
-        <w:t>gérer</w:t>
-      </w:r>
-      <w:r>
-        <w:rPr>
-          <w:lang w:val="fr-FR"/>
-        </w:rPr>
-        <w:t xml:space="preserve"> </w:t>
-      </w:r>
-      <w:proofErr w:type="gramStart"/>
-      <w:r>
-        <w:rPr>
-          <w:lang w:val="fr-FR"/>
-        </w:rPr>
-        <w:t>les erreur</w:t>
-      </w:r>
-      <w:proofErr w:type="gramEnd"/>
-      <w:r>
-        <w:rPr>
-          <w:lang w:val="fr-FR"/>
-        </w:rPr>
-        <w:t xml:space="preserve"> concernant le formatage, l’</w:t>
-      </w:r>
-      <w:r>
-        <w:rPr>
-          <w:lang w:val="fr-FR"/>
-        </w:rPr>
-        <w:t>incohérence</w:t>
-      </w:r>
-      <w:r>
-        <w:rPr>
-          <w:lang w:val="fr-FR"/>
-        </w:rPr>
-        <w:t xml:space="preserve"> de format et </w:t>
-      </w:r>
-      <w:r>
-        <w:rPr>
-          <w:lang w:val="fr-FR"/>
-        </w:rPr>
-        <w:t>tous</w:t>
-      </w:r>
-      <w:r>
-        <w:rPr>
-          <w:lang w:val="fr-FR"/>
-        </w:rPr>
-        <w:t xml:space="preserve"> autres soucis </w:t>
-      </w:r>
-      <w:r>
-        <w:rPr>
-          <w:lang w:val="fr-FR"/>
-        </w:rPr>
-        <w:t>géré</w:t>
-      </w:r>
-      <w:r>
-        <w:rPr>
-          <w:lang w:val="fr-FR"/>
-        </w:rPr>
-        <w:t xml:space="preserve"> dans la saisie « à main ». Quand </w:t>
-      </w:r>
-      <w:r>
-        <w:rPr>
-          <w:lang w:val="fr-FR"/>
-        </w:rPr>
-        <w:t>une</w:t>
-      </w:r>
-      <w:r>
-        <w:rPr>
-          <w:lang w:val="fr-FR"/>
-        </w:rPr>
-        <w:t xml:space="preserve"> ligne du fichier </w:t>
-      </w:r>
-      <w:r>
-        <w:rPr>
-          <w:lang w:val="fr-FR"/>
-        </w:rPr>
-        <w:t>Excel</w:t>
-      </w:r>
-      <w:r>
-        <w:rPr>
-          <w:lang w:val="fr-FR"/>
-        </w:rPr>
-        <w:t xml:space="preserve"> ne peut </w:t>
-      </w:r>
-      <w:r>
-        <w:rPr>
-          <w:lang w:val="fr-FR"/>
-        </w:rPr>
-        <w:t>être</w:t>
-      </w:r>
-      <w:r>
-        <w:rPr>
-          <w:lang w:val="fr-FR"/>
-        </w:rPr>
-        <w:t xml:space="preserve"> pas saisie, l’</w:t>
-      </w:r>
-      <w:r>
-        <w:rPr>
-          <w:lang w:val="fr-FR"/>
-        </w:rPr>
-        <w:t>opération</w:t>
-      </w:r>
-      <w:r>
-        <w:rPr>
-          <w:lang w:val="fr-FR"/>
-        </w:rPr>
-        <w:t xml:space="preserve"> doit </w:t>
-      </w:r>
-      <w:r>
-        <w:rPr>
-          <w:lang w:val="fr-FR"/>
-        </w:rPr>
-        <w:t>continuer</w:t>
-      </w:r>
-      <w:r>
-        <w:rPr>
-          <w:lang w:val="fr-FR"/>
-        </w:rPr>
-        <w:t xml:space="preserve"> jusqu’à la fin. L’historique (log) des </w:t>
-      </w:r>
-      <w:r>
-        <w:rPr>
-          <w:lang w:val="fr-FR"/>
-        </w:rPr>
-        <w:t>problèmes</w:t>
-      </w:r>
-      <w:r>
-        <w:rPr>
-          <w:lang w:val="fr-FR"/>
-        </w:rPr>
-        <w:t xml:space="preserve"> doit </w:t>
-      </w:r>
-      <w:r>
-        <w:rPr>
-          <w:lang w:val="fr-FR"/>
-        </w:rPr>
-        <w:t>être</w:t>
-      </w:r>
-      <w:r>
-        <w:rPr>
-          <w:lang w:val="fr-FR"/>
-        </w:rPr>
-        <w:t xml:space="preserve"> montré </w:t>
-      </w:r>
-      <w:r>
-        <w:rPr>
-          <w:lang w:val="fr-FR"/>
-        </w:rPr>
-        <w:t>après</w:t>
-      </w:r>
-      <w:r>
-        <w:rPr>
-          <w:lang w:val="fr-FR"/>
-        </w:rPr>
-        <w:t xml:space="preserve"> l’</w:t>
-      </w:r>
-      <w:r>
-        <w:rPr>
-          <w:lang w:val="fr-FR"/>
-        </w:rPr>
-        <w:t>opération</w:t>
-      </w:r>
-      <w:r>
-        <w:rPr>
-          <w:lang w:val="fr-FR"/>
-        </w:rPr>
-        <w:t xml:space="preserve"> de « </w:t>
-      </w:r>
       <w:proofErr w:type="spellStart"/>
       <w:r>
         <w:rPr>
           <w:lang w:val="fr-FR"/>
         </w:rPr>
-        <w:t>bulk</w:t>
+        <w:t>upload</w:t>
       </w:r>
       <w:proofErr w:type="spellEnd"/>
       <w:r>
         <w:rPr>
           <w:lang w:val="fr-FR"/>
         </w:rPr>
-        <w:t xml:space="preserve"> </w:t>
-      </w:r>
-      <w:proofErr w:type="spellStart"/>
-      <w:r>
-        <w:rPr>
-          <w:lang w:val="fr-FR"/>
-        </w:rPr>
-        <w:t>upload</w:t>
-      </w:r>
-      <w:proofErr w:type="spellEnd"/>
-      <w:r>
-        <w:rPr>
-          <w:lang w:val="fr-FR"/>
-        </w:rPr>
         <w:t xml:space="preserve"> » dans un page </w:t>
       </w:r>
       <w:r>
@@ -7158,14 +7319,14 @@
           <w:lang w:val="fr-FR"/>
         </w:rPr>
       </w:pPr>
-      <w:bookmarkStart w:id="16" w:name="_Toc448658941"/>
+      <w:bookmarkStart w:id="17" w:name="_Toc449021150"/>
       <w:r>
         <w:rPr>
           <w:lang w:val="fr-FR"/>
         </w:rPr>
         <w:t>Fournisseurs</w:t>
       </w:r>
-      <w:bookmarkEnd w:id="16"/>
+      <w:bookmarkEnd w:id="17"/>
     </w:p>
     <w:p>
       <w:pPr>
@@ -7212,7 +7373,7 @@
           <w:lang w:val="fr-FR"/>
         </w:rPr>
       </w:pPr>
-      <w:bookmarkStart w:id="17" w:name="_Toc448658942"/>
+      <w:bookmarkStart w:id="18" w:name="_Toc449021151"/>
       <w:r>
         <w:rPr>
           <w:lang w:val="fr-FR"/>
@@ -7225,7 +7386,7 @@
         </w:rPr>
         <w:t>Fournisseur</w:t>
       </w:r>
-      <w:bookmarkEnd w:id="17"/>
+      <w:bookmarkEnd w:id="18"/>
     </w:p>
     <w:p>
       <w:pPr>
@@ -7392,15 +7553,14 @@
           <w:lang w:val="fr-FR"/>
         </w:rPr>
       </w:pPr>
-      <w:bookmarkStart w:id="18" w:name="_Toc448658943"/>
-      <w:r>
-        <w:rPr>
-          <w:lang w:val="fr-FR"/>
-        </w:rPr>
-        <w:lastRenderedPageBreak/>
+      <w:bookmarkStart w:id="19" w:name="_Toc449021152"/>
+      <w:r>
+        <w:rPr>
+          <w:lang w:val="fr-FR"/>
+        </w:rPr>
         <w:t>Paquets Techniques</w:t>
       </w:r>
-      <w:bookmarkEnd w:id="18"/>
+      <w:bookmarkEnd w:id="19"/>
     </w:p>
     <w:p>
       <w:pPr>
@@ -7423,14 +7583,14 @@
           <w:lang w:val="fr-FR"/>
         </w:rPr>
       </w:pPr>
-      <w:bookmarkStart w:id="19" w:name="_Toc448658944"/>
+      <w:bookmarkStart w:id="20" w:name="_Toc449021153"/>
       <w:r>
         <w:rPr>
           <w:lang w:val="fr-FR"/>
         </w:rPr>
         <w:t>Recherche Paquets Techniques</w:t>
       </w:r>
-      <w:bookmarkEnd w:id="19"/>
+      <w:bookmarkEnd w:id="20"/>
     </w:p>
     <w:p>
       <w:pPr>
@@ -7539,14 +7699,14 @@
           <w:lang w:val="fr-FR"/>
         </w:rPr>
       </w:pPr>
-      <w:bookmarkStart w:id="20" w:name="_Toc448658945"/>
+      <w:bookmarkStart w:id="21" w:name="_Toc449021154"/>
       <w:r>
         <w:rPr>
           <w:lang w:val="fr-FR"/>
         </w:rPr>
         <w:t>Incitation</w:t>
       </w:r>
-      <w:bookmarkEnd w:id="20"/>
+      <w:bookmarkEnd w:id="21"/>
     </w:p>
     <w:p>
       <w:pPr>
@@ -7568,14 +7728,14 @@
           <w:lang w:val="fr-FR"/>
         </w:rPr>
       </w:pPr>
-      <w:bookmarkStart w:id="21" w:name="_Toc448658946"/>
+      <w:bookmarkStart w:id="22" w:name="_Toc449021155"/>
       <w:r>
         <w:rPr>
           <w:lang w:val="fr-FR"/>
         </w:rPr>
         <w:t>Créer une Incitation</w:t>
       </w:r>
-      <w:bookmarkEnd w:id="21"/>
+      <w:bookmarkEnd w:id="22"/>
     </w:p>
     <w:p>
       <w:pPr>
@@ -7742,14 +7902,14 @@
           <w:lang w:val="fr-FR"/>
         </w:rPr>
       </w:pPr>
-      <w:bookmarkStart w:id="22" w:name="_Toc448658947"/>
+      <w:bookmarkStart w:id="23" w:name="_Toc449021156"/>
       <w:r>
         <w:rPr>
           <w:lang w:val="fr-FR"/>
         </w:rPr>
         <w:t>Recherche Incitation</w:t>
       </w:r>
-      <w:bookmarkEnd w:id="22"/>
+      <w:bookmarkEnd w:id="23"/>
     </w:p>
     <w:p>
       <w:pPr>
@@ -7827,14 +7987,14 @@
           <w:lang w:val="fr-FR"/>
         </w:rPr>
       </w:pPr>
-      <w:bookmarkStart w:id="23" w:name="_Toc448658948"/>
+      <w:bookmarkStart w:id="24" w:name="_Toc449021157"/>
       <w:r>
         <w:rPr>
           <w:lang w:val="fr-FR"/>
         </w:rPr>
         <w:t>Filtrage sur le nom de l’agriculteur</w:t>
       </w:r>
-      <w:bookmarkEnd w:id="23"/>
+      <w:bookmarkEnd w:id="24"/>
     </w:p>
     <w:p>
       <w:pPr>
@@ -7889,14 +8049,14 @@
           <w:lang w:val="fr-FR"/>
         </w:rPr>
       </w:pPr>
-      <w:bookmarkStart w:id="24" w:name="_Toc448658949"/>
+      <w:bookmarkStart w:id="25" w:name="_Toc449021158"/>
       <w:r>
         <w:rPr>
           <w:lang w:val="fr-FR"/>
         </w:rPr>
         <w:t>Changement valeurs possible</w:t>
       </w:r>
-      <w:bookmarkEnd w:id="24"/>
+      <w:bookmarkEnd w:id="25"/>
     </w:p>
     <w:p>
       <w:pPr>
@@ -8344,24 +8504,6 @@
         <w:rPr>
           <w:lang w:val="fr-FR"/>
         </w:rPr>
-        <w:t>si dans la liste des activités il y a une activité avec le paramètre « [GCR] Quantité » égal à 0, le bouton « [GCR] Valider » doit être désactivé.</w:t>
-      </w:r>
-    </w:p>
-    <w:p>
-      <w:pPr>
-        <w:pStyle w:val="Paragraphedeliste"/>
-        <w:numPr>
-          <w:ilvl w:val="0"/>
-          <w:numId w:val="8"/>
-        </w:numPr>
-        <w:rPr>
-          <w:lang w:val="fr-FR"/>
-        </w:rPr>
-      </w:pPr>
-      <w:r>
-        <w:rPr>
-          <w:lang w:val="fr-FR"/>
-        </w:rPr>
         <w:t>La colonne « Cout Total » doit arrondir la valeur à l’entier plus proche (si &lt;0.5 = 0 &amp;&amp; si &gt;=0.5 =1).</w:t>
       </w:r>
     </w:p>
@@ -8523,7 +8665,7 @@
           <w:lang w:val="fr-FR"/>
         </w:rPr>
       </w:pPr>
-      <w:bookmarkStart w:id="25" w:name="_Toc448658950"/>
+      <w:bookmarkStart w:id="26" w:name="_Toc449021159"/>
       <w:r>
         <w:rPr>
           <w:lang w:val="fr-FR"/>
@@ -8536,7 +8678,7 @@
         </w:rPr>
         <w:t>/Réalisations</w:t>
       </w:r>
-      <w:bookmarkEnd w:id="25"/>
+      <w:bookmarkEnd w:id="26"/>
     </w:p>
     <w:p>
       <w:pPr>
@@ -8560,14 +8702,14 @@
           <w:lang w:val="fr-FR"/>
         </w:rPr>
       </w:pPr>
-      <w:bookmarkStart w:id="26" w:name="_Toc448658951"/>
+      <w:bookmarkStart w:id="27" w:name="_Toc449021160"/>
       <w:r>
         <w:rPr>
           <w:lang w:val="fr-FR"/>
         </w:rPr>
         <w:t>Rechercher</w:t>
       </w:r>
-      <w:bookmarkEnd w:id="26"/>
+      <w:bookmarkEnd w:id="27"/>
     </w:p>
     <w:p>
       <w:pPr>
@@ -8590,7 +8732,7 @@
           <w:lang w:val="fr-FR"/>
         </w:rPr>
       </w:pPr>
-      <w:bookmarkStart w:id="27" w:name="_Toc448658952"/>
+      <w:bookmarkStart w:id="28" w:name="_Toc449021161"/>
       <w:r>
         <w:rPr>
           <w:lang w:val="fr-FR"/>
@@ -8598,7 +8740,7 @@
         <w:lastRenderedPageBreak/>
         <w:t>Filtrage sur le nom de l’agriculteur</w:t>
       </w:r>
-      <w:bookmarkEnd w:id="27"/>
+      <w:bookmarkEnd w:id="28"/>
     </w:p>
     <w:p>
       <w:pPr>
@@ -9196,7 +9338,7 @@
           <w:lang w:val="fr-FR"/>
         </w:rPr>
       </w:pPr>
-      <w:bookmarkStart w:id="28" w:name="_Toc448658953"/>
+      <w:bookmarkStart w:id="29" w:name="_Toc449021162"/>
       <w:r>
         <w:rPr>
           <w:lang w:val="fr-FR"/>
@@ -9210,7 +9352,7 @@
         </w:rPr>
         <w:t>resultat</w:t>
       </w:r>
-      <w:bookmarkEnd w:id="28"/>
+      <w:bookmarkEnd w:id="29"/>
       <w:proofErr w:type="spellEnd"/>
     </w:p>
     <w:p>
@@ -9325,14 +9467,14 @@
           <w:lang w:val="fr-FR"/>
         </w:rPr>
       </w:pPr>
-      <w:bookmarkStart w:id="29" w:name="_Toc448658954"/>
+      <w:bookmarkStart w:id="30" w:name="_Toc449021163"/>
       <w:r>
         <w:rPr>
           <w:lang w:val="fr-FR"/>
         </w:rPr>
         <w:t>Validation Multiple</w:t>
       </w:r>
-      <w:bookmarkEnd w:id="29"/>
+      <w:bookmarkEnd w:id="30"/>
     </w:p>
     <w:p>
       <w:pPr>
@@ -9843,14 +9985,14 @@
           <w:lang w:val="fr-FR"/>
         </w:rPr>
       </w:pPr>
-      <w:bookmarkStart w:id="30" w:name="_Toc448658955"/>
+      <w:bookmarkStart w:id="31" w:name="_Toc449021164"/>
       <w:r>
         <w:rPr>
           <w:lang w:val="fr-FR"/>
         </w:rPr>
         <w:t>Rapports</w:t>
       </w:r>
-      <w:bookmarkEnd w:id="30"/>
+      <w:bookmarkEnd w:id="31"/>
     </w:p>
     <w:p>
       <w:pPr>
@@ -9974,14 +10116,12 @@
         </w:rPr>
         <w:t xml:space="preserve"> EXCEL en suivant le format de l’export </w:t>
       </w:r>
-      <w:proofErr w:type="gramStart"/>
-      <w:r>
-        <w:rPr>
-          <w:lang w:val="fr-FR"/>
-        </w:rPr>
-        <w:t>de le</w:t>
-      </w:r>
-      <w:proofErr w:type="gramEnd"/>
+      <w:r>
+        <w:rPr>
+          <w:lang w:val="fr-FR"/>
+        </w:rPr>
+        <w:t>du</w:t>
+      </w:r>
       <w:r>
         <w:rPr>
           <w:lang w:val="fr-FR"/>
@@ -10022,7 +10162,7 @@
           <w:lang w:val="fr-FR"/>
         </w:rPr>
       </w:pPr>
-      <w:bookmarkStart w:id="31" w:name="_Toc448658956"/>
+      <w:bookmarkStart w:id="32" w:name="_Toc449021165"/>
       <w:r>
         <w:rPr>
           <w:lang w:val="fr-FR"/>
@@ -10054,7 +10194,7 @@
         </w:rPr>
         <w:t>Département</w:t>
       </w:r>
-      <w:bookmarkEnd w:id="31"/>
+      <w:bookmarkEnd w:id="32"/>
     </w:p>
     <w:p>
       <w:pPr>
@@ -13592,7 +13732,7 @@
 </file>
 
 <file path=customXml/itemProps1.xml><?xml version="1.0" encoding="utf-8"?>
-<ds:datastoreItem xmlns:ds="http://schemas.openxmlformats.org/officeDocument/2006/customXml" ds:itemID="{5F17A6F1-5A04-41B4-978B-9AAF2E3A2F12}">
+<ds:datastoreItem xmlns:ds="http://schemas.openxmlformats.org/officeDocument/2006/customXml" ds:itemID="{E19CF9F1-6168-4583-A49D-C61330C68A83}">
   <ds:schemaRefs>
     <ds:schemaRef ds:uri="http://schemas.openxmlformats.org/officeDocument/2006/bibliography"/>
   </ds:schemaRefs>

</xml_diff>

<commit_message>
Final version of the SCP
</commit_message>
<xml_diff>
--- a/DOCS_GMT/Cahier des Charges_v008.docx
+++ b/DOCS_GMT/Cahier des Charges_v008.docx
@@ -2595,21 +2595,7 @@
         <w:rPr>
           <w:lang w:val="fr-FR"/>
         </w:rPr>
-        <w:t xml:space="preserve">Le programme comporte trois composantes dont une composante d’ « appuis directs à la promotion d’une agriculture durable dans les bassins versants » qui inclut de l’assistance financière non remboursable comme mesures incitatives à des groupes de producteurs ou </w:t>
-      </w:r>
-      <w:proofErr w:type="spellStart"/>
-      <w:r>
-        <w:rPr>
-          <w:lang w:val="fr-FR"/>
-        </w:rPr>
-        <w:t>a</w:t>
-      </w:r>
-      <w:proofErr w:type="spellEnd"/>
-      <w:r>
-        <w:rPr>
-          <w:lang w:val="fr-FR"/>
-        </w:rPr>
-        <w:t xml:space="preserve"> des producteurs individuels du secteur de l’agriculture et de l’élevage dans le double l’objectif d’améliorer les revenus des agriculteurs et de contribuer à une augmentation de la couverture végétale. </w:t>
+        <w:t xml:space="preserve">Le programme comporte trois composantes dont une composante d’ « appuis directs à la promotion d’une agriculture durable dans les bassins versants » qui inclut de l’assistance financière non remboursable comme mesures incitatives à des groupes de producteurs ou a des producteurs individuels du secteur de l’agriculture et de l’élevage dans le double l’objectif d’améliorer les revenus des agriculteurs et de contribuer à une augmentation de la couverture végétale. </w:t>
       </w:r>
     </w:p>
     <w:p>
@@ -3028,21 +3014,7 @@
         <w:rPr>
           <w:lang w:val="fr-FR"/>
         </w:rPr>
-        <w:t>Le système doit donner la possibilité de stocker les données SIG (</w:t>
-      </w:r>
-      <w:proofErr w:type="spellStart"/>
-      <w:r>
-        <w:rPr>
-          <w:lang w:val="fr-FR"/>
-        </w:rPr>
-        <w:t>shapefiles</w:t>
-      </w:r>
-      <w:proofErr w:type="spellEnd"/>
-      <w:r>
-        <w:rPr>
-          <w:lang w:val="fr-FR"/>
-        </w:rPr>
-        <w:t>) dans un dossier dédié.</w:t>
+        <w:t>Le système doit donner la possibilité de stocker les données SIG (shapefiles) dans un dossier dédié.</w:t>
       </w:r>
     </w:p>
     <w:p>
@@ -3317,7 +3289,13 @@
         <w:rPr>
           <w:lang w:val="fr-FR"/>
         </w:rPr>
-        <w:t>ans le chapitre suivant seront illustrées les</w:t>
+        <w:t>ans le</w:t>
+      </w:r>
+      <w:r>
+        <w:rPr>
+          <w:lang w:val="fr-FR"/>
+        </w:rPr>
+        <w:t>s</w:t>
       </w:r>
       <w:r>
         <w:rPr>
@@ -3325,49 +3303,83 @@
         </w:rPr>
         <w:t xml:space="preserve"> </w:t>
       </w:r>
-      <w:bookmarkStart w:id="6" w:name="_GoBack"/>
+      <w:r>
+        <w:rPr>
+          <w:lang w:val="fr-FR"/>
+        </w:rPr>
+        <w:t xml:space="preserve">paragraphes </w:t>
+      </w:r>
+      <w:r>
+        <w:rPr>
+          <w:lang w:val="fr-FR"/>
+        </w:rPr>
+        <w:t>suivant</w:t>
+      </w:r>
+      <w:r>
+        <w:rPr>
+          <w:lang w:val="fr-FR"/>
+        </w:rPr>
+        <w:t>s</w:t>
+      </w:r>
+      <w:r>
+        <w:rPr>
+          <w:lang w:val="fr-FR"/>
+        </w:rPr>
+        <w:t xml:space="preserve"> seront </w:t>
+      </w:r>
+      <w:r>
+        <w:rPr>
+          <w:lang w:val="fr-FR"/>
+        </w:rPr>
+        <w:t>expliquées</w:t>
+      </w:r>
+      <w:r>
+        <w:rPr>
+          <w:lang w:val="fr-FR"/>
+        </w:rPr>
+        <w:t xml:space="preserve"> les</w:t>
+      </w:r>
+      <w:r>
+        <w:rPr>
+          <w:lang w:val="fr-FR"/>
+        </w:rPr>
+        <w:t xml:space="preserve"> fonctionnalités concernant la c</w:t>
+      </w:r>
+      <w:r>
+        <w:rPr>
+          <w:lang w:val="fr-FR"/>
+        </w:rPr>
+        <w:t>onfiguration d</w:t>
+      </w:r>
+      <w:r>
+        <w:rPr>
+          <w:lang w:val="fr-FR"/>
+        </w:rPr>
+        <w:t>u système.</w:t>
+      </w:r>
+    </w:p>
+    <w:p>
+      <w:pPr>
+        <w:rPr>
+          <w:lang w:val="fr-FR"/>
+        </w:rPr>
+      </w:pPr>
+    </w:p>
+    <w:p>
+      <w:pPr>
+        <w:pStyle w:val="Titre3"/>
+        <w:rPr>
+          <w:lang w:val="fr-FR"/>
+        </w:rPr>
+      </w:pPr>
+      <w:bookmarkStart w:id="6" w:name="_Toc449021144"/>
+      <w:r>
+        <w:rPr>
+          <w:lang w:val="fr-FR"/>
+        </w:rPr>
+        <w:t>Utilisateur</w:t>
+      </w:r>
       <w:bookmarkEnd w:id="6"/>
-      <w:r>
-        <w:rPr>
-          <w:lang w:val="fr-FR"/>
-        </w:rPr>
-        <w:t>fonctionnalités concernant la c</w:t>
-      </w:r>
-      <w:r>
-        <w:rPr>
-          <w:lang w:val="fr-FR"/>
-        </w:rPr>
-        <w:t>onfiguration d</w:t>
-      </w:r>
-      <w:r>
-        <w:rPr>
-          <w:lang w:val="fr-FR"/>
-        </w:rPr>
-        <w:t>u système.</w:t>
-      </w:r>
-    </w:p>
-    <w:p>
-      <w:pPr>
-        <w:rPr>
-          <w:lang w:val="fr-FR"/>
-        </w:rPr>
-      </w:pPr>
-    </w:p>
-    <w:p>
-      <w:pPr>
-        <w:pStyle w:val="Titre3"/>
-        <w:rPr>
-          <w:lang w:val="fr-FR"/>
-        </w:rPr>
-      </w:pPr>
-      <w:bookmarkStart w:id="7" w:name="_Toc449021144"/>
-      <w:r>
-        <w:rPr>
-          <w:lang w:val="fr-FR"/>
-        </w:rPr>
-        <w:t>Utilisateur</w:t>
-      </w:r>
-      <w:bookmarkEnd w:id="7"/>
     </w:p>
     <w:p>
       <w:pPr>
@@ -3405,168 +3417,144 @@
         </w:rPr>
         <w:t xml:space="preserve"> en suivant les nouveaux </w:t>
       </w:r>
-      <w:proofErr w:type="spellStart"/>
-      <w:r>
-        <w:rPr>
-          <w:lang w:val="fr-FR"/>
-        </w:rPr>
-        <w:t>besoigns</w:t>
-      </w:r>
-      <w:proofErr w:type="spellEnd"/>
+      <w:r>
+        <w:rPr>
+          <w:lang w:val="fr-FR"/>
+        </w:rPr>
+        <w:t>besoins</w:t>
+      </w:r>
       <w:r>
         <w:rPr>
           <w:lang w:val="fr-FR"/>
         </w:rPr>
         <w:t xml:space="preserve"> (</w:t>
       </w:r>
-      <w:proofErr w:type="spellStart"/>
-      <w:r>
-        <w:rPr>
-          <w:lang w:val="fr-FR"/>
-        </w:rPr>
-        <w:t>sourtout</w:t>
-      </w:r>
-      <w:proofErr w:type="spellEnd"/>
+      <w:r>
+        <w:rPr>
+          <w:lang w:val="fr-FR"/>
+        </w:rPr>
+        <w:t>surtout</w:t>
+      </w:r>
       <w:r>
         <w:rPr>
           <w:lang w:val="fr-FR"/>
         </w:rPr>
         <w:t xml:space="preserve"> pour le projet PTTA) pour avoir plus flexibilité dans la gestion des droits et des zones de </w:t>
       </w:r>
-      <w:proofErr w:type="spellStart"/>
-      <w:r>
-        <w:rPr>
-          <w:lang w:val="fr-FR"/>
-        </w:rPr>
-        <w:t>competences</w:t>
-      </w:r>
-      <w:proofErr w:type="spellEnd"/>
+      <w:r>
+        <w:rPr>
+          <w:lang w:val="fr-FR"/>
+        </w:rPr>
+        <w:t>compétences</w:t>
+      </w:r>
       <w:r>
         <w:rPr>
           <w:lang w:val="fr-FR"/>
         </w:rPr>
         <w:t xml:space="preserve"> des acteurs qui travaillent sur le terrain (pour </w:t>
       </w:r>
-      <w:proofErr w:type="spellStart"/>
-      <w:r>
-        <w:rPr>
-          <w:lang w:val="fr-FR"/>
-        </w:rPr>
-        <w:t>example</w:t>
-      </w:r>
-      <w:proofErr w:type="spellEnd"/>
+      <w:r>
+        <w:rPr>
+          <w:lang w:val="fr-FR"/>
+        </w:rPr>
+        <w:t>exemple</w:t>
+      </w:r>
       <w:r>
         <w:rPr>
           <w:lang w:val="fr-FR"/>
         </w:rPr>
         <w:t xml:space="preserve"> le « Chef d’antenne » et le « Animateur » , mais vu qui le système permets de créer un nombre </w:t>
       </w:r>
-      <w:proofErr w:type="spellStart"/>
-      <w:r>
-        <w:rPr>
-          <w:lang w:val="fr-FR"/>
-        </w:rPr>
-        <w:t>indefinit</w:t>
-      </w:r>
-      <w:proofErr w:type="spellEnd"/>
+      <w:r>
+        <w:rPr>
+          <w:lang w:val="fr-FR"/>
+        </w:rPr>
+        <w:t>indéfini</w:t>
+      </w:r>
       <w:r>
         <w:rPr>
           <w:lang w:val="fr-FR"/>
         </w:rPr>
         <w:t xml:space="preserve"> d’utilisateur, ça ne </w:t>
       </w:r>
-      <w:proofErr w:type="spellStart"/>
-      <w:r>
-        <w:rPr>
-          <w:lang w:val="fr-FR"/>
-        </w:rPr>
-        <w:t>empeche</w:t>
-      </w:r>
-      <w:proofErr w:type="spellEnd"/>
+      <w:r>
+        <w:rPr>
+          <w:lang w:val="fr-FR"/>
+        </w:rPr>
+        <w:t>empêche</w:t>
+      </w:r>
       <w:r>
         <w:rPr>
           <w:lang w:val="fr-FR"/>
         </w:rPr>
         <w:t xml:space="preserve"> qui autres utilisateur pourront </w:t>
       </w:r>
-      <w:proofErr w:type="spellStart"/>
-      <w:r>
-        <w:rPr>
-          <w:lang w:val="fr-FR"/>
-        </w:rPr>
-        <w:t>etre</w:t>
-      </w:r>
-      <w:proofErr w:type="spellEnd"/>
+      <w:r>
+        <w:rPr>
+          <w:lang w:val="fr-FR"/>
+        </w:rPr>
+        <w:t>être</w:t>
+      </w:r>
       <w:r>
         <w:rPr>
           <w:lang w:val="fr-FR"/>
         </w:rPr>
         <w:t xml:space="preserve"> </w:t>
       </w:r>
-      <w:proofErr w:type="spellStart"/>
-      <w:r>
-        <w:rPr>
-          <w:lang w:val="fr-FR"/>
-        </w:rPr>
-        <w:t>crees</w:t>
-      </w:r>
-      <w:proofErr w:type="spellEnd"/>
+      <w:r>
+        <w:rPr>
+          <w:lang w:val="fr-FR"/>
+        </w:rPr>
+        <w:t>crées</w:t>
+      </w:r>
       <w:r>
         <w:rPr>
           <w:lang w:val="fr-FR"/>
         </w:rPr>
         <w:t xml:space="preserve"> pour des </w:t>
       </w:r>
-      <w:proofErr w:type="spellStart"/>
-      <w:r>
-        <w:rPr>
-          <w:lang w:val="fr-FR"/>
-        </w:rPr>
-        <w:t>operation</w:t>
-      </w:r>
-      <w:proofErr w:type="spellEnd"/>
+      <w:r>
+        <w:rPr>
+          <w:lang w:val="fr-FR"/>
+        </w:rPr>
+        <w:t>opérations</w:t>
+      </w:r>
       <w:r>
         <w:rPr>
           <w:lang w:val="fr-FR"/>
         </w:rPr>
         <w:t xml:space="preserve"> </w:t>
       </w:r>
-      <w:proofErr w:type="spellStart"/>
-      <w:r>
-        <w:rPr>
-          <w:lang w:val="fr-FR"/>
-        </w:rPr>
-        <w:t>specifique</w:t>
-      </w:r>
-      <w:proofErr w:type="spellEnd"/>
+      <w:r>
+        <w:rPr>
+          <w:lang w:val="fr-FR"/>
+        </w:rPr>
+        <w:t>spécifiques</w:t>
+      </w:r>
       <w:r>
         <w:rPr>
           <w:lang w:val="fr-FR"/>
         </w:rPr>
         <w:t xml:space="preserve"> à un zone ou </w:t>
       </w:r>
-      <w:proofErr w:type="spellStart"/>
-      <w:r>
-        <w:rPr>
-          <w:lang w:val="fr-FR"/>
-        </w:rPr>
-        <w:t>a</w:t>
-      </w:r>
-      <w:proofErr w:type="spellEnd"/>
+      <w:r>
+        <w:rPr>
+          <w:lang w:val="fr-FR"/>
+        </w:rPr>
+        <w:t>à</w:t>
+      </w:r>
       <w:r>
         <w:rPr>
           <w:lang w:val="fr-FR"/>
         </w:rPr>
         <w:t xml:space="preserve"> un section </w:t>
       </w:r>
-      <w:proofErr w:type="spellStart"/>
-      <w:r>
-        <w:rPr>
-          <w:lang w:val="fr-FR"/>
-        </w:rPr>
-        <w:t>specifique</w:t>
-      </w:r>
-      <w:proofErr w:type="spellEnd"/>
+      <w:r>
+        <w:rPr>
+          <w:lang w:val="fr-FR"/>
+        </w:rPr>
+        <w:t>spécifique</w:t>
+      </w:r>
       <w:r>
         <w:rPr>
           <w:lang w:val="fr-FR"/>
@@ -3587,14 +3575,12 @@
         </w:rPr>
         <w:t>Configuration des « Sous-</w:t>
       </w:r>
-      <w:proofErr w:type="spellStart"/>
-      <w:r>
-        <w:rPr>
-          <w:lang w:val="fr-FR"/>
-        </w:rPr>
-        <w:t>Department</w:t>
-      </w:r>
-      <w:proofErr w:type="spellEnd"/>
+      <w:r>
+        <w:rPr>
+          <w:lang w:val="fr-FR"/>
+        </w:rPr>
+        <w:t>Département</w:t>
+      </w:r>
       <w:r>
         <w:rPr>
           <w:lang w:val="fr-FR"/>
@@ -3614,14 +3600,12 @@
         </w:rPr>
         <w:t xml:space="preserve">Le </w:t>
       </w:r>
-      <w:proofErr w:type="spellStart"/>
-      <w:r>
-        <w:rPr>
-          <w:lang w:val="fr-FR"/>
-        </w:rPr>
-        <w:t>systeme</w:t>
-      </w:r>
-      <w:proofErr w:type="spellEnd"/>
+      <w:r>
+        <w:rPr>
+          <w:lang w:val="fr-FR"/>
+        </w:rPr>
+        <w:t>système</w:t>
+      </w:r>
       <w:r>
         <w:rPr>
           <w:lang w:val="fr-FR"/>
@@ -3644,30 +3628,26 @@
         <w:rPr>
           <w:lang w:val="fr-FR"/>
         </w:rPr>
-        <w:t xml:space="preserve">à </w:t>
-      </w:r>
-      <w:proofErr w:type="gramStart"/>
-      <w:r>
-        <w:rPr>
-          <w:lang w:val="fr-FR"/>
-        </w:rPr>
-        <w:t>un</w:t>
-      </w:r>
-      <w:proofErr w:type="gramEnd"/>
+        <w:t>à un</w:t>
+      </w:r>
+      <w:r>
+        <w:rPr>
+          <w:lang w:val="fr-FR"/>
+        </w:rPr>
+        <w:t>e</w:t>
+      </w:r>
       <w:r>
         <w:rPr>
           <w:lang w:val="fr-FR"/>
         </w:rPr>
         <w:t xml:space="preserve"> liste de communes dans un </w:t>
       </w:r>
-      <w:proofErr w:type="spellStart"/>
-      <w:r>
-        <w:rPr>
-          <w:lang w:val="fr-FR"/>
-        </w:rPr>
-        <w:t>departement</w:t>
-      </w:r>
-      <w:proofErr w:type="spellEnd"/>
+      <w:r>
+        <w:rPr>
+          <w:lang w:val="fr-FR"/>
+        </w:rPr>
+        <w:t>département</w:t>
+      </w:r>
       <w:r>
         <w:rPr>
           <w:lang w:val="fr-FR"/>
@@ -3686,14 +3666,12 @@
         </w:rPr>
         <w:t>é « Sous-</w:t>
       </w:r>
-      <w:proofErr w:type="spellStart"/>
-      <w:r>
-        <w:rPr>
-          <w:lang w:val="fr-FR"/>
-        </w:rPr>
-        <w:t>Departement</w:t>
-      </w:r>
-      <w:proofErr w:type="spellEnd"/>
+      <w:r>
+        <w:rPr>
+          <w:lang w:val="fr-FR"/>
+        </w:rPr>
+        <w:t>Département</w:t>
+      </w:r>
       <w:r>
         <w:rPr>
           <w:lang w:val="fr-FR"/>
@@ -3711,30 +3689,14 @@
         <w:rPr>
           <w:lang w:val="fr-FR"/>
         </w:rPr>
-        <w:t>L’interface pour configurer un projet et un zone d’</w:t>
-      </w:r>
-      <w:proofErr w:type="spellStart"/>
-      <w:r>
-        <w:rPr>
-          <w:lang w:val="fr-FR"/>
-        </w:rPr>
-        <w:t>interet</w:t>
-      </w:r>
-      <w:proofErr w:type="spellEnd"/>
-      <w:r>
-        <w:rPr>
-          <w:lang w:val="fr-FR"/>
-        </w:rPr>
-        <w:t xml:space="preserve"> </w:t>
-      </w:r>
-      <w:proofErr w:type="gramStart"/>
-      <w:r>
-        <w:rPr>
-          <w:lang w:val="fr-FR"/>
-        </w:rPr>
-        <w:t>a</w:t>
-      </w:r>
-      <w:proofErr w:type="gramEnd"/>
+        <w:t xml:space="preserve">L’interface pour configurer </w:t>
+      </w:r>
+      <w:r>
+        <w:rPr>
+          <w:lang w:val="fr-FR"/>
+        </w:rPr>
+        <w:t>un projet et un zone d’intérêt à</w:t>
+      </w:r>
       <w:r>
         <w:rPr>
           <w:lang w:val="fr-FR"/>
@@ -4022,7 +3984,7 @@
           <w:lang w:val="fr-FR"/>
         </w:rPr>
       </w:pPr>
-      <w:bookmarkStart w:id="8" w:name="_Toc449021145"/>
+      <w:bookmarkStart w:id="7" w:name="_Toc449021145"/>
       <w:r>
         <w:rPr>
           <w:lang w:val="fr-FR"/>
@@ -4041,7 +4003,7 @@
         </w:rPr>
         <w:t>utilisateurs</w:t>
       </w:r>
-      <w:bookmarkEnd w:id="8"/>
+      <w:bookmarkEnd w:id="7"/>
     </w:p>
     <w:p>
       <w:pPr>
@@ -4133,14 +4095,12 @@
                               </w:rPr>
                               <w:t>« </w:t>
                             </w:r>
-                            <w:proofErr w:type="spellStart"/>
                             <w:r>
                               <w:rPr>
                                 <w:lang w:val="fr-FR"/>
                               </w:rPr>
                               <w:t>jocker</w:t>
                             </w:r>
-                            <w:proofErr w:type="spellEnd"/>
                             <w:r>
                               <w:rPr>
                                 <w:lang w:val="fr-FR"/>
@@ -4388,14 +4348,12 @@
         </w:rPr>
         <w:t xml:space="preserve">La table avec la liste des utilisateurs doit avoir </w:t>
       </w:r>
-      <w:proofErr w:type="gramStart"/>
-      <w:r>
-        <w:rPr>
-          <w:lang w:val="fr-FR"/>
-        </w:rPr>
-        <w:t>un</w:t>
-      </w:r>
-      <w:proofErr w:type="gramEnd"/>
+      <w:r>
+        <w:rPr>
+          <w:lang w:val="fr-FR"/>
+        </w:rPr>
+        <w:t>une</w:t>
+      </w:r>
       <w:r>
         <w:rPr>
           <w:lang w:val="fr-FR"/>
@@ -4503,10 +4461,10 @@
           <w:lang w:val="fr-FR"/>
         </w:rPr>
       </w:pPr>
-      <w:bookmarkStart w:id="9" w:name="_Ref442287027"/>
-      <w:bookmarkStart w:id="10" w:name="_Ref442355167"/>
-      <w:bookmarkStart w:id="11" w:name="_Ref442355175"/>
-      <w:bookmarkStart w:id="12" w:name="_Toc449021146"/>
+      <w:bookmarkStart w:id="8" w:name="_Ref442287027"/>
+      <w:bookmarkStart w:id="9" w:name="_Ref442355167"/>
+      <w:bookmarkStart w:id="10" w:name="_Ref442355175"/>
+      <w:bookmarkStart w:id="11" w:name="_Toc449021146"/>
       <w:r>
         <w:rPr>
           <w:lang w:val="fr-FR"/>
@@ -4519,45 +4477,45 @@
         </w:rPr>
         <w:t>rence</w:t>
       </w:r>
+      <w:bookmarkEnd w:id="8"/>
+      <w:bookmarkEnd w:id="11"/>
+      <w:r>
+        <w:rPr>
+          <w:lang w:val="fr-FR"/>
+        </w:rPr>
+        <w:t xml:space="preserve"> </w:t>
+      </w:r>
       <w:bookmarkEnd w:id="9"/>
+      <w:bookmarkEnd w:id="10"/>
+    </w:p>
+    <w:p>
+      <w:pPr>
+        <w:rPr>
+          <w:lang w:val="fr-FR"/>
+        </w:rPr>
+      </w:pPr>
+      <w:r>
+        <w:rPr>
+          <w:lang w:val="fr-FR"/>
+        </w:rPr>
+        <w:t>… description référence…</w:t>
+      </w:r>
+    </w:p>
+    <w:p>
+      <w:pPr>
+        <w:pStyle w:val="Titre4"/>
+        <w:rPr>
+          <w:lang w:val="fr-FR"/>
+        </w:rPr>
+      </w:pPr>
+      <w:bookmarkStart w:id="12" w:name="_Ref448657357"/>
+      <w:r>
+        <w:rPr>
+          <w:lang w:val="fr-FR"/>
+        </w:rPr>
+        <w:t>Affichage Historique</w:t>
+      </w:r>
       <w:bookmarkEnd w:id="12"/>
-      <w:r>
-        <w:rPr>
-          <w:lang w:val="fr-FR"/>
-        </w:rPr>
-        <w:t xml:space="preserve"> </w:t>
-      </w:r>
-      <w:bookmarkEnd w:id="10"/>
-      <w:bookmarkEnd w:id="11"/>
-    </w:p>
-    <w:p>
-      <w:pPr>
-        <w:rPr>
-          <w:lang w:val="fr-FR"/>
-        </w:rPr>
-      </w:pPr>
-      <w:r>
-        <w:rPr>
-          <w:lang w:val="fr-FR"/>
-        </w:rPr>
-        <w:t>… description référence…</w:t>
-      </w:r>
-    </w:p>
-    <w:p>
-      <w:pPr>
-        <w:pStyle w:val="Titre4"/>
-        <w:rPr>
-          <w:lang w:val="fr-FR"/>
-        </w:rPr>
-      </w:pPr>
-      <w:bookmarkStart w:id="13" w:name="_Ref448657357"/>
-      <w:r>
-        <w:rPr>
-          <w:lang w:val="fr-FR"/>
-        </w:rPr>
-        <w:t>Affichage Historique</w:t>
-      </w:r>
-      <w:bookmarkEnd w:id="13"/>
     </w:p>
     <w:p>
       <w:pPr>
@@ -4582,35 +4540,7 @@
         <w:rPr>
           <w:lang w:val="fr-FR"/>
         </w:rPr>
-        <w:t xml:space="preserve">Vus les changements liées à la nouvelle gestion de validation des programmes, c’est nécessaire de donner à l’utilisateur la possibilité de voir l’historique (log des </w:t>
-      </w:r>
-      <w:proofErr w:type="spellStart"/>
-      <w:r>
-        <w:rPr>
-          <w:lang w:val="fr-FR"/>
-        </w:rPr>
-        <w:t>activitées</w:t>
-      </w:r>
-      <w:proofErr w:type="spellEnd"/>
-      <w:r>
-        <w:rPr>
-          <w:lang w:val="fr-FR"/>
-        </w:rPr>
-        <w:t>) des « </w:t>
-      </w:r>
-      <w:proofErr w:type="spellStart"/>
-      <w:r>
-        <w:rPr>
-          <w:lang w:val="fr-FR"/>
-        </w:rPr>
-        <w:t>Realisations</w:t>
-      </w:r>
-      <w:proofErr w:type="spellEnd"/>
-      <w:r>
-        <w:rPr>
-          <w:lang w:val="fr-FR"/>
-        </w:rPr>
-        <w:t> »</w:t>
+        <w:t>Vus les changements liées à la nouvelle gestion de validation des programmes, c’est nécessaire de donner à l’utilisateur la possibilité de voir l’historique (log des activitées) des « Realisations »</w:t>
       </w:r>
     </w:p>
     <w:p>
@@ -4625,14 +4555,12 @@
         </w:rPr>
         <w:t>Dans le menu : « Configuration-&gt;Reference-&gt;Groupes » la section « </w:t>
       </w:r>
-      <w:proofErr w:type="spellStart"/>
-      <w:r>
-        <w:rPr>
-          <w:lang w:val="fr-FR"/>
-        </w:rPr>
-        <w:t>Realisation</w:t>
-      </w:r>
-      <w:proofErr w:type="spellEnd"/>
+      <w:r>
+        <w:rPr>
+          <w:lang w:val="fr-FR"/>
+        </w:rPr>
+        <w:t>Réalisation</w:t>
+      </w:r>
       <w:r>
         <w:rPr>
           <w:lang w:val="fr-FR"/>
@@ -5010,21 +4938,7 @@
         <w:rPr>
           <w:lang w:val="fr-FR"/>
         </w:rPr>
-        <w:t xml:space="preserve">géographiques (ancien </w:t>
-      </w:r>
-      <w:proofErr w:type="spellStart"/>
-      <w:r>
-        <w:rPr>
-          <w:lang w:val="fr-FR"/>
-        </w:rPr>
-        <w:t>Role</w:t>
-      </w:r>
-      <w:proofErr w:type="spellEnd"/>
-      <w:r>
-        <w:rPr>
-          <w:lang w:val="fr-FR"/>
-        </w:rPr>
-        <w:t>)</w:t>
+        <w:t>géographiques (ancien Role)</w:t>
       </w:r>
     </w:p>
     <w:p>
@@ -5151,21 +5065,7 @@
         <w:rPr>
           <w:lang w:val="fr-FR"/>
         </w:rPr>
-        <w:t xml:space="preserve"> sur </w:t>
-      </w:r>
-      <w:proofErr w:type="gramStart"/>
-      <w:r>
-        <w:rPr>
-          <w:lang w:val="fr-FR"/>
-        </w:rPr>
-        <w:t>certains</w:t>
-      </w:r>
-      <w:proofErr w:type="gramEnd"/>
-      <w:r>
-        <w:rPr>
-          <w:lang w:val="fr-FR"/>
-        </w:rPr>
-        <w:t xml:space="preserve"> </w:t>
+        <w:t xml:space="preserve"> sur certains </w:t>
       </w:r>
       <w:r>
         <w:rPr>
@@ -5718,7 +5618,7 @@
           <w:lang w:val="fr-FR"/>
         </w:rPr>
       </w:pPr>
-      <w:bookmarkStart w:id="14" w:name="_Toc449021147"/>
+      <w:bookmarkStart w:id="13" w:name="_Toc449021147"/>
       <w:r>
         <w:rPr>
           <w:lang w:val="fr-FR"/>
@@ -5726,81 +5626,116 @@
         <w:lastRenderedPageBreak/>
         <w:t>Agriculteurs</w:t>
       </w:r>
+      <w:bookmarkEnd w:id="13"/>
+    </w:p>
+    <w:p>
+      <w:pPr>
+        <w:rPr>
+          <w:lang w:val="fr-FR"/>
+        </w:rPr>
+      </w:pPr>
+      <w:r>
+        <w:rPr>
+          <w:lang w:val="fr-FR"/>
+        </w:rPr>
+        <w:t>D</w:t>
+      </w:r>
+      <w:r>
+        <w:rPr>
+          <w:lang w:val="fr-FR"/>
+        </w:rPr>
+        <w:t>ans le</w:t>
+      </w:r>
+      <w:r>
+        <w:rPr>
+          <w:lang w:val="fr-FR"/>
+        </w:rPr>
+        <w:t>s</w:t>
+      </w:r>
+      <w:r>
+        <w:rPr>
+          <w:lang w:val="fr-FR"/>
+        </w:rPr>
+        <w:t xml:space="preserve"> </w:t>
+      </w:r>
+      <w:r>
+        <w:rPr>
+          <w:lang w:val="fr-FR"/>
+        </w:rPr>
+        <w:t xml:space="preserve">paragraphes </w:t>
+      </w:r>
+      <w:r>
+        <w:rPr>
+          <w:lang w:val="fr-FR"/>
+        </w:rPr>
+        <w:t>suivant</w:t>
+      </w:r>
+      <w:r>
+        <w:rPr>
+          <w:lang w:val="fr-FR"/>
+        </w:rPr>
+        <w:t>s</w:t>
+      </w:r>
+      <w:r>
+        <w:rPr>
+          <w:lang w:val="fr-FR"/>
+        </w:rPr>
+        <w:t xml:space="preserve"> seront </w:t>
+      </w:r>
+      <w:r>
+        <w:rPr>
+          <w:lang w:val="fr-FR"/>
+        </w:rPr>
+        <w:t>expliquées</w:t>
+      </w:r>
+      <w:r>
+        <w:rPr>
+          <w:lang w:val="fr-FR"/>
+        </w:rPr>
+        <w:t xml:space="preserve"> les</w:t>
+      </w:r>
+      <w:r>
+        <w:rPr>
+          <w:lang w:val="fr-FR"/>
+        </w:rPr>
+        <w:t xml:space="preserve"> fonctionnalités concernant la </w:t>
+      </w:r>
+      <w:r>
+        <w:rPr>
+          <w:lang w:val="fr-FR"/>
+        </w:rPr>
+        <w:t xml:space="preserve">gestion des agriculteurs dans le </w:t>
+      </w:r>
+      <w:r>
+        <w:rPr>
+          <w:lang w:val="fr-FR"/>
+        </w:rPr>
+        <w:t>système.</w:t>
+      </w:r>
+    </w:p>
+    <w:p>
+      <w:pPr>
+        <w:ind w:left="45"/>
+        <w:rPr>
+          <w:lang w:val="fr-FR"/>
+        </w:rPr>
+      </w:pPr>
+    </w:p>
+    <w:p>
+      <w:pPr>
+        <w:pStyle w:val="Titre3"/>
+        <w:rPr>
+          <w:lang w:val="fr-FR"/>
+        </w:rPr>
+      </w:pPr>
+      <w:bookmarkStart w:id="14" w:name="_Toc449021148"/>
+      <w:r>
+        <w:rPr>
+          <w:lang w:val="fr-FR"/>
+        </w:rPr>
+        <w:t>Recherche Agriculteurs</w:t>
+      </w:r>
       <w:bookmarkEnd w:id="14"/>
-    </w:p>
-    <w:p>
-      <w:pPr>
-        <w:ind w:left="45"/>
-        <w:rPr>
-          <w:lang w:val="fr-FR"/>
-        </w:rPr>
-      </w:pPr>
-      <w:r>
-        <w:rPr>
-          <w:lang w:val="fr-FR"/>
-        </w:rPr>
-        <w:t xml:space="preserve">Les utilisateurs du système SIGI ont la </w:t>
-      </w:r>
-      <w:r>
-        <w:rPr>
-          <w:lang w:val="fr-FR"/>
-        </w:rPr>
-        <w:t>possibilité</w:t>
-      </w:r>
-      <w:r>
-        <w:rPr>
-          <w:lang w:val="fr-FR"/>
-        </w:rPr>
-        <w:t xml:space="preserve"> de</w:t>
-      </w:r>
-      <w:r>
-        <w:rPr>
-          <w:lang w:val="fr-FR"/>
-        </w:rPr>
-        <w:t xml:space="preserve"> créer et de</w:t>
-      </w:r>
-      <w:r>
-        <w:rPr>
-          <w:lang w:val="fr-FR"/>
-        </w:rPr>
-        <w:t xml:space="preserve"> rechercher </w:t>
-      </w:r>
-      <w:proofErr w:type="gramStart"/>
-      <w:r>
-        <w:rPr>
-          <w:lang w:val="fr-FR"/>
-        </w:rPr>
-        <w:t>les agriculteurs enregistré</w:t>
-      </w:r>
-      <w:proofErr w:type="gramEnd"/>
-      <w:r>
-        <w:rPr>
-          <w:lang w:val="fr-FR"/>
-        </w:rPr>
-        <w:t xml:space="preserve"> dans la base de données</w:t>
-      </w:r>
-      <w:r>
-        <w:rPr>
-          <w:lang w:val="fr-FR"/>
-        </w:rPr>
-        <w:t>.</w:t>
-      </w:r>
-    </w:p>
-    <w:p>
-      <w:pPr>
-        <w:pStyle w:val="Titre3"/>
-        <w:rPr>
-          <w:lang w:val="fr-FR"/>
-        </w:rPr>
-      </w:pPr>
-      <w:bookmarkStart w:id="15" w:name="_Toc449021148"/>
-      <w:r>
-        <w:rPr>
-          <w:lang w:val="fr-FR"/>
-        </w:rPr>
-        <w:t>Recherche Agriculteurs</w:t>
-      </w:r>
-      <w:bookmarkEnd w:id="15"/>
     </w:p>
     <w:p>
       <w:pPr>
@@ -5947,21 +5882,7 @@
         <w:rPr>
           <w:lang w:val="fr-FR"/>
         </w:rPr>
-        <w:t xml:space="preserve"> table doit afficher seulement les agriculteurs </w:t>
-      </w:r>
-      <w:proofErr w:type="gramStart"/>
-      <w:r>
-        <w:rPr>
-          <w:lang w:val="fr-FR"/>
-        </w:rPr>
-        <w:t>enregistrées</w:t>
-      </w:r>
-      <w:proofErr w:type="gramEnd"/>
-      <w:r>
-        <w:rPr>
-          <w:lang w:val="fr-FR"/>
-        </w:rPr>
-        <w:t xml:space="preserve"> pour </w:t>
+        <w:t xml:space="preserve"> table doit afficher seulement les agriculteurs enregistrées pour </w:t>
       </w:r>
       <w:r>
         <w:rPr>
@@ -6457,6 +6378,7 @@
         <w:rPr>
           <w:lang w:val="fr-FR"/>
         </w:rPr>
+        <w:lastRenderedPageBreak/>
         <w:t>Type de culture</w:t>
       </w:r>
       <w:r>
@@ -6476,7 +6398,6 @@
         <w:rPr>
           <w:lang w:val="fr-FR"/>
         </w:rPr>
-        <w:lastRenderedPageBreak/>
         <w:t xml:space="preserve">Dans le </w:t>
       </w:r>
       <w:r>
@@ -6622,23 +6543,7 @@
           <w:i/>
           <w:lang w:val="fr-FR"/>
         </w:rPr>
-        <w:t xml:space="preserve"> (</w:t>
-      </w:r>
-      <w:proofErr w:type="spellStart"/>
-      <w:r>
-        <w:rPr>
-          <w:i/>
-          <w:lang w:val="fr-FR"/>
-        </w:rPr>
-        <w:t>shapefile</w:t>
-      </w:r>
-      <w:proofErr w:type="spellEnd"/>
-      <w:r>
-        <w:rPr>
-          <w:i/>
-          <w:lang w:val="fr-FR"/>
-        </w:rPr>
-        <w:t>)</w:t>
+        <w:t xml:space="preserve"> (shapefile)</w:t>
       </w:r>
       <w:r>
         <w:rPr>
@@ -6757,636 +6662,639 @@
           <w:lang w:val="fr-FR"/>
         </w:rPr>
       </w:pPr>
-      <w:bookmarkStart w:id="16" w:name="_Toc449021149"/>
+      <w:bookmarkStart w:id="15" w:name="_Toc449021149"/>
       <w:r>
         <w:rPr>
           <w:lang w:val="fr-FR"/>
         </w:rPr>
         <w:t>Créer un Agriculteurs</w:t>
       </w:r>
+      <w:bookmarkEnd w:id="15"/>
+    </w:p>
+    <w:p>
+      <w:pPr>
+        <w:ind w:left="45"/>
+        <w:rPr>
+          <w:lang w:val="fr-FR"/>
+        </w:rPr>
+      </w:pPr>
+      <w:r>
+        <w:rPr>
+          <w:lang w:val="fr-FR"/>
+        </w:rPr>
+        <w:t xml:space="preserve">Le logiciel donne la </w:t>
+      </w:r>
+      <w:r>
+        <w:rPr>
+          <w:lang w:val="fr-FR"/>
+        </w:rPr>
+        <w:t>possibilité</w:t>
+      </w:r>
+      <w:r>
+        <w:rPr>
+          <w:lang w:val="fr-FR"/>
+        </w:rPr>
+        <w:t xml:space="preserve"> de créer (</w:t>
+      </w:r>
+      <w:r>
+        <w:rPr>
+          <w:lang w:val="fr-FR"/>
+        </w:rPr>
+        <w:t>saisir</w:t>
+      </w:r>
+      <w:r>
+        <w:rPr>
+          <w:lang w:val="fr-FR"/>
+        </w:rPr>
+        <w:t xml:space="preserve"> des </w:t>
+      </w:r>
+      <w:r>
+        <w:rPr>
+          <w:lang w:val="fr-FR"/>
+        </w:rPr>
+        <w:t>nouveaux</w:t>
+      </w:r>
+      <w:r>
+        <w:rPr>
+          <w:lang w:val="fr-FR"/>
+        </w:rPr>
+        <w:t xml:space="preserve">) </w:t>
+      </w:r>
+      <w:r>
+        <w:rPr>
+          <w:lang w:val="fr-FR"/>
+        </w:rPr>
+        <w:t>agriculteurs</w:t>
+      </w:r>
+      <w:r>
+        <w:rPr>
+          <w:lang w:val="fr-FR"/>
+        </w:rPr>
+        <w:t>.</w:t>
+      </w:r>
+    </w:p>
+    <w:p>
+      <w:pPr>
+        <w:pStyle w:val="Titre4"/>
+        <w:rPr>
+          <w:lang w:val="fr-FR"/>
+        </w:rPr>
+      </w:pPr>
+      <w:r>
+        <w:rPr>
+          <w:lang w:val="fr-FR"/>
+        </w:rPr>
+        <w:t xml:space="preserve">Contraints de </w:t>
+      </w:r>
+      <w:r>
+        <w:rPr>
+          <w:lang w:val="fr-FR"/>
+        </w:rPr>
+        <w:t>création</w:t>
+      </w:r>
+    </w:p>
+    <w:p>
+      <w:pPr>
+        <w:ind w:left="45"/>
+        <w:rPr>
+          <w:lang w:val="fr-FR"/>
+        </w:rPr>
+      </w:pPr>
+      <w:r>
+        <w:rPr>
+          <w:lang w:val="fr-FR"/>
+        </w:rPr>
+        <w:t xml:space="preserve">Chaque </w:t>
+      </w:r>
+      <w:r>
+        <w:rPr>
+          <w:lang w:val="fr-FR"/>
+        </w:rPr>
+        <w:t>agriculteur</w:t>
+      </w:r>
+      <w:r>
+        <w:rPr>
+          <w:lang w:val="fr-FR"/>
+        </w:rPr>
+        <w:t xml:space="preserve"> a un </w:t>
+      </w:r>
+      <w:r>
+        <w:rPr>
+          <w:lang w:val="fr-FR"/>
+        </w:rPr>
+        <w:t>numéro</w:t>
+      </w:r>
+      <w:r>
+        <w:rPr>
+          <w:lang w:val="fr-FR"/>
+        </w:rPr>
+        <w:t xml:space="preserve"> d’</w:t>
+      </w:r>
+      <w:r>
+        <w:rPr>
+          <w:lang w:val="fr-FR"/>
+        </w:rPr>
+        <w:t>identification</w:t>
+      </w:r>
+      <w:r>
+        <w:rPr>
+          <w:lang w:val="fr-FR"/>
+        </w:rPr>
+        <w:t xml:space="preserve"> unique. La saisie d’un nouveau agriculteur doit </w:t>
+      </w:r>
+      <w:r>
+        <w:rPr>
+          <w:lang w:val="fr-FR"/>
+        </w:rPr>
+        <w:t>être</w:t>
+      </w:r>
+      <w:r>
+        <w:rPr>
+          <w:lang w:val="fr-FR"/>
+        </w:rPr>
+        <w:t xml:space="preserve"> bloque lor</w:t>
+      </w:r>
+      <w:r>
+        <w:rPr>
+          <w:lang w:val="fr-FR"/>
+        </w:rPr>
+        <w:t>s qu</w:t>
+      </w:r>
+      <w:r>
+        <w:rPr>
+          <w:lang w:val="fr-FR"/>
+        </w:rPr>
+        <w:t xml:space="preserve">’un </w:t>
+      </w:r>
+      <w:r>
+        <w:rPr>
+          <w:lang w:val="fr-FR"/>
+        </w:rPr>
+        <w:t>numéro</w:t>
+      </w:r>
+      <w:r>
+        <w:rPr>
+          <w:lang w:val="fr-FR"/>
+        </w:rPr>
+        <w:t xml:space="preserve"> d’identification (du </w:t>
+      </w:r>
+      <w:r>
+        <w:rPr>
+          <w:lang w:val="fr-FR"/>
+        </w:rPr>
+        <w:t>même</w:t>
+      </w:r>
+      <w:r>
+        <w:rPr>
+          <w:lang w:val="fr-FR"/>
+        </w:rPr>
+        <w:t xml:space="preserve"> type d’indentification) est déjà </w:t>
+      </w:r>
+      <w:r>
+        <w:rPr>
+          <w:lang w:val="fr-FR"/>
+        </w:rPr>
+        <w:t>existant.</w:t>
+      </w:r>
+    </w:p>
+    <w:p>
+      <w:pPr>
+        <w:ind w:left="45"/>
+        <w:rPr>
+          <w:b/>
+          <w:lang w:val="fr-FR"/>
+        </w:rPr>
+      </w:pPr>
+      <w:r>
+        <w:rPr>
+          <w:b/>
+          <w:lang w:val="fr-FR"/>
+        </w:rPr>
+        <w:t>DEJA FAIT</w:t>
+      </w:r>
+    </w:p>
+    <w:p>
+      <w:pPr>
+        <w:pStyle w:val="Titre4"/>
+        <w:rPr>
+          <w:lang w:val="fr-FR"/>
+        </w:rPr>
+      </w:pPr>
+      <w:r>
+        <w:rPr>
+          <w:lang w:val="fr-FR"/>
+        </w:rPr>
+        <w:t>Bulk Upload</w:t>
+      </w:r>
+    </w:p>
+    <w:p>
+      <w:pPr>
+        <w:rPr>
+          <w:lang w:val="fr-FR"/>
+        </w:rPr>
+      </w:pPr>
+      <w:r>
+        <w:rPr>
+          <w:lang w:val="fr-FR"/>
+        </w:rPr>
+        <w:t>Le logiciel doi</w:t>
+      </w:r>
+      <w:r>
+        <w:rPr>
+          <w:lang w:val="fr-FR"/>
+        </w:rPr>
+        <w:t>t donner la possibilité de télé-</w:t>
+      </w:r>
+      <w:r>
+        <w:rPr>
+          <w:lang w:val="fr-FR"/>
+        </w:rPr>
+        <w:t>verser des nouveaux agri</w:t>
+      </w:r>
+      <w:r>
+        <w:rPr>
+          <w:lang w:val="fr-FR"/>
+        </w:rPr>
+        <w:t>culteurs à partir d’un fichier E</w:t>
+      </w:r>
+      <w:r>
+        <w:rPr>
+          <w:lang w:val="fr-FR"/>
+        </w:rPr>
+        <w:t>xcel.</w:t>
+      </w:r>
+      <w:r>
+        <w:rPr>
+          <w:lang w:val="fr-FR"/>
+        </w:rPr>
+        <w:t xml:space="preserve"> </w:t>
+      </w:r>
+    </w:p>
+    <w:p>
+      <w:pPr>
+        <w:rPr>
+          <w:lang w:val="fr-FR"/>
+        </w:rPr>
+      </w:pPr>
+      <w:r>
+        <w:rPr>
+          <w:lang w:val="fr-FR"/>
+        </w:rPr>
+        <w:t>La structure du fichier E</w:t>
+      </w:r>
+      <w:r>
+        <w:rPr>
+          <w:lang w:val="fr-FR"/>
+        </w:rPr>
+        <w:t xml:space="preserve">xcel doit </w:t>
+      </w:r>
+      <w:r>
+        <w:rPr>
+          <w:lang w:val="fr-FR"/>
+        </w:rPr>
+        <w:t>être</w:t>
+      </w:r>
+      <w:r>
+        <w:rPr>
+          <w:lang w:val="fr-FR"/>
+        </w:rPr>
+        <w:t xml:space="preserve"> compatible avec les informations </w:t>
+      </w:r>
+      <w:r>
+        <w:rPr>
+          <w:lang w:val="fr-FR"/>
+        </w:rPr>
+        <w:t>nécessaires</w:t>
+      </w:r>
+      <w:r>
+        <w:rPr>
+          <w:lang w:val="fr-FR"/>
+        </w:rPr>
+        <w:t xml:space="preserve"> pour la saisie dans la base de données actuelle.</w:t>
+      </w:r>
+    </w:p>
+    <w:p>
+      <w:pPr>
+        <w:rPr>
+          <w:lang w:val="fr-FR"/>
+        </w:rPr>
+      </w:pPr>
+      <w:r>
+        <w:rPr>
+          <w:lang w:val="fr-FR"/>
+        </w:rPr>
+        <w:t xml:space="preserve">Le logiciel doit </w:t>
+      </w:r>
+      <w:r>
+        <w:rPr>
+          <w:lang w:val="fr-FR"/>
+        </w:rPr>
+        <w:t>gérer</w:t>
+      </w:r>
+      <w:r>
+        <w:rPr>
+          <w:lang w:val="fr-FR"/>
+        </w:rPr>
+        <w:t xml:space="preserve"> </w:t>
+      </w:r>
+      <w:r>
+        <w:rPr>
+          <w:lang w:val="fr-FR"/>
+        </w:rPr>
+        <w:t>les erreurs</w:t>
+      </w:r>
+      <w:r>
+        <w:rPr>
+          <w:lang w:val="fr-FR"/>
+        </w:rPr>
+        <w:t xml:space="preserve"> concernant le formatage, l’</w:t>
+      </w:r>
+      <w:r>
+        <w:rPr>
+          <w:lang w:val="fr-FR"/>
+        </w:rPr>
+        <w:t>incohérence</w:t>
+      </w:r>
+      <w:r>
+        <w:rPr>
+          <w:lang w:val="fr-FR"/>
+        </w:rPr>
+        <w:t xml:space="preserve"> de format et </w:t>
+      </w:r>
+      <w:r>
+        <w:rPr>
+          <w:lang w:val="fr-FR"/>
+        </w:rPr>
+        <w:t>tous</w:t>
+      </w:r>
+      <w:r>
+        <w:rPr>
+          <w:lang w:val="fr-FR"/>
+        </w:rPr>
+        <w:t xml:space="preserve"> autres soucis </w:t>
+      </w:r>
+      <w:r>
+        <w:rPr>
+          <w:lang w:val="fr-FR"/>
+        </w:rPr>
+        <w:t>géré</w:t>
+      </w:r>
+      <w:r>
+        <w:rPr>
+          <w:lang w:val="fr-FR"/>
+        </w:rPr>
+        <w:t xml:space="preserve"> dans la saisie « à main ». Quand </w:t>
+      </w:r>
+      <w:r>
+        <w:rPr>
+          <w:lang w:val="fr-FR"/>
+        </w:rPr>
+        <w:t>une</w:t>
+      </w:r>
+      <w:r>
+        <w:rPr>
+          <w:lang w:val="fr-FR"/>
+        </w:rPr>
+        <w:t xml:space="preserve"> ligne du fichier </w:t>
+      </w:r>
+      <w:r>
+        <w:rPr>
+          <w:lang w:val="fr-FR"/>
+        </w:rPr>
+        <w:t>Excel</w:t>
+      </w:r>
+      <w:r>
+        <w:rPr>
+          <w:lang w:val="fr-FR"/>
+        </w:rPr>
+        <w:t xml:space="preserve"> ne peut </w:t>
+      </w:r>
+      <w:r>
+        <w:rPr>
+          <w:lang w:val="fr-FR"/>
+        </w:rPr>
+        <w:t>être</w:t>
+      </w:r>
+      <w:r>
+        <w:rPr>
+          <w:lang w:val="fr-FR"/>
+        </w:rPr>
+        <w:t xml:space="preserve"> pas saisie, l’</w:t>
+      </w:r>
+      <w:r>
+        <w:rPr>
+          <w:lang w:val="fr-FR"/>
+        </w:rPr>
+        <w:t>opération</w:t>
+      </w:r>
+      <w:r>
+        <w:rPr>
+          <w:lang w:val="fr-FR"/>
+        </w:rPr>
+        <w:t xml:space="preserve"> doit </w:t>
+      </w:r>
+      <w:r>
+        <w:rPr>
+          <w:lang w:val="fr-FR"/>
+        </w:rPr>
+        <w:t>continuer</w:t>
+      </w:r>
+      <w:r>
+        <w:rPr>
+          <w:lang w:val="fr-FR"/>
+        </w:rPr>
+        <w:t xml:space="preserve"> jusqu’à la fin. L’historique (log) des </w:t>
+      </w:r>
+      <w:r>
+        <w:rPr>
+          <w:lang w:val="fr-FR"/>
+        </w:rPr>
+        <w:t>problèmes</w:t>
+      </w:r>
+      <w:r>
+        <w:rPr>
+          <w:lang w:val="fr-FR"/>
+        </w:rPr>
+        <w:t xml:space="preserve"> doit </w:t>
+      </w:r>
+      <w:r>
+        <w:rPr>
+          <w:lang w:val="fr-FR"/>
+        </w:rPr>
+        <w:t>être</w:t>
+      </w:r>
+      <w:r>
+        <w:rPr>
+          <w:lang w:val="fr-FR"/>
+        </w:rPr>
+        <w:t xml:space="preserve"> montré </w:t>
+      </w:r>
+      <w:r>
+        <w:rPr>
+          <w:lang w:val="fr-FR"/>
+        </w:rPr>
+        <w:t>après</w:t>
+      </w:r>
+      <w:r>
+        <w:rPr>
+          <w:lang w:val="fr-FR"/>
+        </w:rPr>
+        <w:t xml:space="preserve"> l’</w:t>
+      </w:r>
+      <w:r>
+        <w:rPr>
+          <w:lang w:val="fr-FR"/>
+        </w:rPr>
+        <w:t>opération</w:t>
+      </w:r>
+      <w:r>
+        <w:rPr>
+          <w:lang w:val="fr-FR"/>
+        </w:rPr>
+        <w:t xml:space="preserve"> de « bulk upload » dans un page </w:t>
+      </w:r>
+      <w:r>
+        <w:rPr>
+          <w:lang w:val="fr-FR"/>
+        </w:rPr>
+        <w:t>dédié</w:t>
+      </w:r>
+      <w:r>
+        <w:rPr>
+          <w:lang w:val="fr-FR"/>
+        </w:rPr>
+        <w:t>.</w:t>
+      </w:r>
+    </w:p>
+    <w:p>
+      <w:pPr>
+        <w:rPr>
+          <w:lang w:val="fr-FR"/>
+        </w:rPr>
+      </w:pPr>
+    </w:p>
+    <w:p>
+      <w:pPr>
+        <w:pStyle w:val="Titre2"/>
+        <w:rPr>
+          <w:lang w:val="fr-FR"/>
+        </w:rPr>
+      </w:pPr>
+      <w:bookmarkStart w:id="16" w:name="_Toc449021150"/>
+      <w:r>
+        <w:rPr>
+          <w:lang w:val="fr-FR"/>
+        </w:rPr>
+        <w:t>Fournisseurs</w:t>
+      </w:r>
       <w:bookmarkEnd w:id="16"/>
     </w:p>
     <w:p>
       <w:pPr>
-        <w:ind w:left="45"/>
-        <w:rPr>
-          <w:lang w:val="fr-FR"/>
-        </w:rPr>
-      </w:pPr>
-      <w:r>
-        <w:rPr>
-          <w:lang w:val="fr-FR"/>
-        </w:rPr>
-        <w:t xml:space="preserve">Le logiciel donne la </w:t>
-      </w:r>
-      <w:r>
-        <w:rPr>
-          <w:lang w:val="fr-FR"/>
-        </w:rPr>
-        <w:t>possibilité</w:t>
-      </w:r>
-      <w:r>
-        <w:rPr>
-          <w:lang w:val="fr-FR"/>
-        </w:rPr>
-        <w:t xml:space="preserve"> de créer (</w:t>
-      </w:r>
-      <w:r>
-        <w:rPr>
-          <w:lang w:val="fr-FR"/>
-        </w:rPr>
-        <w:t>saisir</w:t>
-      </w:r>
-      <w:r>
-        <w:rPr>
-          <w:lang w:val="fr-FR"/>
-        </w:rPr>
-        <w:t xml:space="preserve"> des </w:t>
-      </w:r>
-      <w:r>
-        <w:rPr>
-          <w:lang w:val="fr-FR"/>
-        </w:rPr>
-        <w:t>nouveaux</w:t>
-      </w:r>
-      <w:r>
-        <w:rPr>
-          <w:lang w:val="fr-FR"/>
-        </w:rPr>
-        <w:t xml:space="preserve">) </w:t>
-      </w:r>
-      <w:r>
-        <w:rPr>
-          <w:lang w:val="fr-FR"/>
-        </w:rPr>
-        <w:t>agriculteurs</w:t>
-      </w:r>
-      <w:r>
-        <w:rPr>
-          <w:lang w:val="fr-FR"/>
-        </w:rPr>
-        <w:t>.</w:t>
-      </w:r>
-    </w:p>
-    <w:p>
-      <w:pPr>
-        <w:pStyle w:val="Titre4"/>
-        <w:rPr>
-          <w:lang w:val="fr-FR"/>
-        </w:rPr>
-      </w:pPr>
-      <w:r>
-        <w:rPr>
-          <w:lang w:val="fr-FR"/>
-        </w:rPr>
-        <w:t xml:space="preserve">Contraints de </w:t>
-      </w:r>
-      <w:r>
-        <w:rPr>
-          <w:lang w:val="fr-FR"/>
-        </w:rPr>
-        <w:t>création</w:t>
-      </w:r>
-    </w:p>
-    <w:p>
-      <w:pPr>
-        <w:ind w:left="45"/>
-        <w:rPr>
-          <w:lang w:val="fr-FR"/>
-        </w:rPr>
-      </w:pPr>
-      <w:r>
-        <w:rPr>
-          <w:lang w:val="fr-FR"/>
-        </w:rPr>
-        <w:t xml:space="preserve">Chaque </w:t>
-      </w:r>
-      <w:r>
-        <w:rPr>
-          <w:lang w:val="fr-FR"/>
-        </w:rPr>
-        <w:t>agriculteur</w:t>
-      </w:r>
-      <w:r>
-        <w:rPr>
-          <w:lang w:val="fr-FR"/>
-        </w:rPr>
-        <w:t xml:space="preserve"> a un </w:t>
-      </w:r>
-      <w:r>
-        <w:rPr>
-          <w:lang w:val="fr-FR"/>
-        </w:rPr>
-        <w:t>numéro</w:t>
-      </w:r>
-      <w:r>
-        <w:rPr>
-          <w:lang w:val="fr-FR"/>
-        </w:rPr>
-        <w:t xml:space="preserve"> d’</w:t>
-      </w:r>
-      <w:r>
-        <w:rPr>
-          <w:lang w:val="fr-FR"/>
-        </w:rPr>
-        <w:t>identification</w:t>
-      </w:r>
-      <w:r>
-        <w:rPr>
-          <w:lang w:val="fr-FR"/>
-        </w:rPr>
-        <w:t xml:space="preserve"> unique. La saisie d’un nouveau agriculteur doit </w:t>
-      </w:r>
-      <w:r>
-        <w:rPr>
-          <w:lang w:val="fr-FR"/>
-        </w:rPr>
-        <w:t>être</w:t>
-      </w:r>
-      <w:r>
-        <w:rPr>
-          <w:lang w:val="fr-FR"/>
-        </w:rPr>
-        <w:t xml:space="preserve"> bloque lor</w:t>
-      </w:r>
-      <w:r>
-        <w:rPr>
-          <w:lang w:val="fr-FR"/>
-        </w:rPr>
-        <w:t>s qu</w:t>
-      </w:r>
-      <w:r>
-        <w:rPr>
-          <w:lang w:val="fr-FR"/>
-        </w:rPr>
-        <w:t xml:space="preserve">’un </w:t>
-      </w:r>
-      <w:r>
-        <w:rPr>
-          <w:lang w:val="fr-FR"/>
-        </w:rPr>
-        <w:t>numéro</w:t>
-      </w:r>
-      <w:r>
-        <w:rPr>
-          <w:lang w:val="fr-FR"/>
-        </w:rPr>
-        <w:t xml:space="preserve"> d’identification (du </w:t>
-      </w:r>
-      <w:r>
-        <w:rPr>
-          <w:lang w:val="fr-FR"/>
-        </w:rPr>
-        <w:t>même</w:t>
-      </w:r>
-      <w:r>
-        <w:rPr>
-          <w:lang w:val="fr-FR"/>
-        </w:rPr>
-        <w:t xml:space="preserve"> type d’indentification) est déjà </w:t>
-      </w:r>
-      <w:r>
-        <w:rPr>
-          <w:lang w:val="fr-FR"/>
-        </w:rPr>
-        <w:t>existant.</w:t>
-      </w:r>
-    </w:p>
-    <w:p>
-      <w:pPr>
-        <w:ind w:left="45"/>
-        <w:rPr>
-          <w:b/>
-          <w:lang w:val="fr-FR"/>
-        </w:rPr>
-      </w:pPr>
-      <w:r>
-        <w:rPr>
-          <w:b/>
-          <w:lang w:val="fr-FR"/>
-        </w:rPr>
-        <w:t>DEJA FAIT</w:t>
-      </w:r>
-    </w:p>
-    <w:p>
-      <w:pPr>
-        <w:pStyle w:val="Titre4"/>
-        <w:rPr>
-          <w:lang w:val="fr-FR"/>
-        </w:rPr>
-      </w:pPr>
-      <w:proofErr w:type="spellStart"/>
-      <w:r>
-        <w:rPr>
-          <w:lang w:val="fr-FR"/>
-        </w:rPr>
-        <w:t>Bulk</w:t>
-      </w:r>
-      <w:proofErr w:type="spellEnd"/>
+        <w:rPr>
+          <w:lang w:val="fr-FR"/>
+        </w:rPr>
+      </w:pPr>
+      <w:bookmarkStart w:id="17" w:name="_Toc449021151"/>
+      <w:r>
+        <w:rPr>
+          <w:lang w:val="fr-FR"/>
+        </w:rPr>
+        <w:t>D</w:t>
+      </w:r>
+      <w:r>
+        <w:rPr>
+          <w:lang w:val="fr-FR"/>
+        </w:rPr>
+        <w:t>ans le</w:t>
+      </w:r>
+      <w:r>
+        <w:rPr>
+          <w:lang w:val="fr-FR"/>
+        </w:rPr>
+        <w:t>s</w:t>
+      </w:r>
       <w:r>
         <w:rPr>
           <w:lang w:val="fr-FR"/>
         </w:rPr>
         <w:t xml:space="preserve"> </w:t>
       </w:r>
-      <w:proofErr w:type="spellStart"/>
-      <w:r>
-        <w:rPr>
-          <w:lang w:val="fr-FR"/>
-        </w:rPr>
-        <w:t>Upload</w:t>
-      </w:r>
-      <w:proofErr w:type="spellEnd"/>
-    </w:p>
-    <w:p>
-      <w:pPr>
-        <w:rPr>
-          <w:lang w:val="fr-FR"/>
-        </w:rPr>
-      </w:pPr>
-      <w:r>
-        <w:rPr>
-          <w:lang w:val="fr-FR"/>
-        </w:rPr>
-        <w:t>Le logiciel doi</w:t>
-      </w:r>
-      <w:r>
-        <w:rPr>
-          <w:lang w:val="fr-FR"/>
-        </w:rPr>
-        <w:t>t donner la possibilité de télé-</w:t>
-      </w:r>
-      <w:r>
-        <w:rPr>
-          <w:lang w:val="fr-FR"/>
-        </w:rPr>
-        <w:t>verser des nouveaux agri</w:t>
-      </w:r>
-      <w:r>
-        <w:rPr>
-          <w:lang w:val="fr-FR"/>
-        </w:rPr>
-        <w:t>culteurs à partir d’un fichier E</w:t>
-      </w:r>
-      <w:r>
-        <w:rPr>
-          <w:lang w:val="fr-FR"/>
-        </w:rPr>
-        <w:t>xcel.</w:t>
-      </w:r>
-      <w:r>
-        <w:rPr>
-          <w:lang w:val="fr-FR"/>
-        </w:rPr>
-        <w:t xml:space="preserve"> </w:t>
-      </w:r>
-    </w:p>
-    <w:p>
-      <w:pPr>
-        <w:rPr>
-          <w:lang w:val="fr-FR"/>
-        </w:rPr>
-      </w:pPr>
-      <w:r>
-        <w:rPr>
-          <w:lang w:val="fr-FR"/>
-        </w:rPr>
-        <w:t>La structure du fichier E</w:t>
-      </w:r>
-      <w:r>
-        <w:rPr>
-          <w:lang w:val="fr-FR"/>
-        </w:rPr>
-        <w:t xml:space="preserve">xcel doit </w:t>
-      </w:r>
-      <w:r>
-        <w:rPr>
-          <w:lang w:val="fr-FR"/>
-        </w:rPr>
-        <w:t>être</w:t>
-      </w:r>
-      <w:r>
-        <w:rPr>
-          <w:lang w:val="fr-FR"/>
-        </w:rPr>
-        <w:t xml:space="preserve"> compatible avec les informations </w:t>
-      </w:r>
-      <w:r>
-        <w:rPr>
-          <w:lang w:val="fr-FR"/>
-        </w:rPr>
-        <w:t>nécessaires</w:t>
-      </w:r>
-      <w:r>
-        <w:rPr>
-          <w:lang w:val="fr-FR"/>
-        </w:rPr>
-        <w:t xml:space="preserve"> pour la saisie dans la base de données actuelle.</w:t>
-      </w:r>
-    </w:p>
-    <w:p>
-      <w:pPr>
-        <w:rPr>
-          <w:lang w:val="fr-FR"/>
-        </w:rPr>
-      </w:pPr>
-      <w:r>
-        <w:rPr>
-          <w:lang w:val="fr-FR"/>
-        </w:rPr>
-        <w:t xml:space="preserve">Le logiciel doit </w:t>
-      </w:r>
-      <w:r>
-        <w:rPr>
-          <w:lang w:val="fr-FR"/>
-        </w:rPr>
-        <w:t>gérer</w:t>
-      </w:r>
-      <w:r>
-        <w:rPr>
-          <w:lang w:val="fr-FR"/>
-        </w:rPr>
-        <w:t xml:space="preserve"> </w:t>
-      </w:r>
-      <w:r>
-        <w:rPr>
-          <w:lang w:val="fr-FR"/>
-        </w:rPr>
-        <w:t>les erreurs</w:t>
-      </w:r>
-      <w:r>
-        <w:rPr>
-          <w:lang w:val="fr-FR"/>
-        </w:rPr>
-        <w:t xml:space="preserve"> concernant le formatage, l’</w:t>
-      </w:r>
-      <w:r>
-        <w:rPr>
-          <w:lang w:val="fr-FR"/>
-        </w:rPr>
-        <w:t>incohérence</w:t>
-      </w:r>
-      <w:r>
-        <w:rPr>
-          <w:lang w:val="fr-FR"/>
-        </w:rPr>
-        <w:t xml:space="preserve"> de format et </w:t>
-      </w:r>
-      <w:r>
-        <w:rPr>
-          <w:lang w:val="fr-FR"/>
-        </w:rPr>
-        <w:t>tous</w:t>
-      </w:r>
-      <w:r>
-        <w:rPr>
-          <w:lang w:val="fr-FR"/>
-        </w:rPr>
-        <w:t xml:space="preserve"> autres soucis </w:t>
-      </w:r>
-      <w:r>
-        <w:rPr>
-          <w:lang w:val="fr-FR"/>
-        </w:rPr>
-        <w:t>géré</w:t>
-      </w:r>
-      <w:r>
-        <w:rPr>
-          <w:lang w:val="fr-FR"/>
-        </w:rPr>
-        <w:t xml:space="preserve"> dans la saisie « à main ». Quand </w:t>
-      </w:r>
-      <w:r>
-        <w:rPr>
-          <w:lang w:val="fr-FR"/>
-        </w:rPr>
-        <w:t>une</w:t>
-      </w:r>
-      <w:r>
-        <w:rPr>
-          <w:lang w:val="fr-FR"/>
-        </w:rPr>
-        <w:t xml:space="preserve"> ligne du fichier </w:t>
-      </w:r>
-      <w:r>
-        <w:rPr>
-          <w:lang w:val="fr-FR"/>
-        </w:rPr>
-        <w:t>Excel</w:t>
-      </w:r>
-      <w:r>
-        <w:rPr>
-          <w:lang w:val="fr-FR"/>
-        </w:rPr>
-        <w:t xml:space="preserve"> ne peut </w:t>
-      </w:r>
-      <w:r>
-        <w:rPr>
-          <w:lang w:val="fr-FR"/>
-        </w:rPr>
-        <w:t>être</w:t>
-      </w:r>
-      <w:r>
-        <w:rPr>
-          <w:lang w:val="fr-FR"/>
-        </w:rPr>
-        <w:t xml:space="preserve"> pas saisie, l’</w:t>
-      </w:r>
-      <w:r>
-        <w:rPr>
-          <w:lang w:val="fr-FR"/>
-        </w:rPr>
-        <w:t>opération</w:t>
-      </w:r>
-      <w:r>
-        <w:rPr>
-          <w:lang w:val="fr-FR"/>
-        </w:rPr>
-        <w:t xml:space="preserve"> doit </w:t>
-      </w:r>
-      <w:r>
-        <w:rPr>
-          <w:lang w:val="fr-FR"/>
-        </w:rPr>
-        <w:t>continuer</w:t>
-      </w:r>
-      <w:r>
-        <w:rPr>
-          <w:lang w:val="fr-FR"/>
-        </w:rPr>
-        <w:t xml:space="preserve"> jusqu’à la fin. L’historique (log) des </w:t>
-      </w:r>
-      <w:r>
-        <w:rPr>
-          <w:lang w:val="fr-FR"/>
-        </w:rPr>
-        <w:t>problèmes</w:t>
-      </w:r>
-      <w:r>
-        <w:rPr>
-          <w:lang w:val="fr-FR"/>
-        </w:rPr>
-        <w:t xml:space="preserve"> doit </w:t>
-      </w:r>
-      <w:r>
-        <w:rPr>
-          <w:lang w:val="fr-FR"/>
-        </w:rPr>
-        <w:t>être</w:t>
-      </w:r>
-      <w:r>
-        <w:rPr>
-          <w:lang w:val="fr-FR"/>
-        </w:rPr>
-        <w:t xml:space="preserve"> montré </w:t>
-      </w:r>
-      <w:r>
-        <w:rPr>
-          <w:lang w:val="fr-FR"/>
-        </w:rPr>
-        <w:t>après</w:t>
-      </w:r>
-      <w:r>
-        <w:rPr>
-          <w:lang w:val="fr-FR"/>
-        </w:rPr>
-        <w:t xml:space="preserve"> l’</w:t>
-      </w:r>
-      <w:r>
-        <w:rPr>
-          <w:lang w:val="fr-FR"/>
-        </w:rPr>
-        <w:t>opération</w:t>
-      </w:r>
-      <w:r>
-        <w:rPr>
-          <w:lang w:val="fr-FR"/>
-        </w:rPr>
-        <w:t xml:space="preserve"> de « </w:t>
-      </w:r>
-      <w:proofErr w:type="spellStart"/>
-      <w:r>
-        <w:rPr>
-          <w:lang w:val="fr-FR"/>
-        </w:rPr>
-        <w:t>bulk</w:t>
-      </w:r>
-      <w:proofErr w:type="spellEnd"/>
-      <w:r>
-        <w:rPr>
-          <w:lang w:val="fr-FR"/>
-        </w:rPr>
-        <w:t xml:space="preserve"> </w:t>
-      </w:r>
-      <w:proofErr w:type="spellStart"/>
-      <w:r>
-        <w:rPr>
-          <w:lang w:val="fr-FR"/>
-        </w:rPr>
-        <w:t>upload</w:t>
-      </w:r>
-      <w:proofErr w:type="spellEnd"/>
-      <w:r>
-        <w:rPr>
-          <w:lang w:val="fr-FR"/>
-        </w:rPr>
-        <w:t xml:space="preserve"> » dans un page </w:t>
-      </w:r>
-      <w:r>
-        <w:rPr>
-          <w:lang w:val="fr-FR"/>
-        </w:rPr>
-        <w:t>dédié</w:t>
-      </w:r>
-      <w:r>
-        <w:rPr>
-          <w:lang w:val="fr-FR"/>
-        </w:rPr>
-        <w:t>.</w:t>
-      </w:r>
-    </w:p>
-    <w:p>
-      <w:pPr>
-        <w:rPr>
-          <w:lang w:val="fr-FR"/>
-        </w:rPr>
-      </w:pPr>
-    </w:p>
-    <w:p>
-      <w:pPr>
-        <w:pStyle w:val="Titre2"/>
-        <w:rPr>
-          <w:lang w:val="fr-FR"/>
-        </w:rPr>
-      </w:pPr>
-      <w:bookmarkStart w:id="17" w:name="_Toc449021150"/>
-      <w:r>
-        <w:rPr>
-          <w:lang w:val="fr-FR"/>
-        </w:rPr>
-        <w:t>Fournisseurs</w:t>
+      <w:r>
+        <w:rPr>
+          <w:lang w:val="fr-FR"/>
+        </w:rPr>
+        <w:t xml:space="preserve">paragraphes </w:t>
+      </w:r>
+      <w:r>
+        <w:rPr>
+          <w:lang w:val="fr-FR"/>
+        </w:rPr>
+        <w:t>suivant</w:t>
+      </w:r>
+      <w:r>
+        <w:rPr>
+          <w:lang w:val="fr-FR"/>
+        </w:rPr>
+        <w:t>s</w:t>
+      </w:r>
+      <w:r>
+        <w:rPr>
+          <w:lang w:val="fr-FR"/>
+        </w:rPr>
+        <w:t xml:space="preserve"> seront </w:t>
+      </w:r>
+      <w:r>
+        <w:rPr>
+          <w:lang w:val="fr-FR"/>
+        </w:rPr>
+        <w:t>expliquées</w:t>
+      </w:r>
+      <w:r>
+        <w:rPr>
+          <w:lang w:val="fr-FR"/>
+        </w:rPr>
+        <w:t xml:space="preserve"> les</w:t>
+      </w:r>
+      <w:r>
+        <w:rPr>
+          <w:lang w:val="fr-FR"/>
+        </w:rPr>
+        <w:t xml:space="preserve"> fonctionnalités concernant la gestion des </w:t>
+      </w:r>
+      <w:r>
+        <w:rPr>
+          <w:lang w:val="fr-FR"/>
+        </w:rPr>
+        <w:t>fornisseur</w:t>
+      </w:r>
+      <w:r>
+        <w:rPr>
+          <w:lang w:val="fr-FR"/>
+        </w:rPr>
+        <w:t xml:space="preserve"> dans le système.</w:t>
+      </w:r>
+    </w:p>
+    <w:p>
+      <w:pPr>
+        <w:pStyle w:val="Titre3"/>
+        <w:rPr>
+          <w:lang w:val="fr-FR"/>
+        </w:rPr>
+      </w:pPr>
+      <w:r>
+        <w:rPr>
+          <w:lang w:val="fr-FR"/>
+        </w:rPr>
+        <w:t xml:space="preserve">Recherche </w:t>
+      </w:r>
+      <w:r>
+        <w:rPr>
+          <w:lang w:val="fr-FR"/>
+        </w:rPr>
+        <w:t>Fournisseur</w:t>
       </w:r>
       <w:bookmarkEnd w:id="17"/>
-    </w:p>
-    <w:p>
-      <w:pPr>
-        <w:ind w:left="45"/>
-        <w:rPr>
-          <w:lang w:val="fr-FR"/>
-        </w:rPr>
-      </w:pPr>
-      <w:r>
-        <w:rPr>
-          <w:lang w:val="fr-FR"/>
-        </w:rPr>
-        <w:t xml:space="preserve">Les utilisateurs du système SIGI ont la </w:t>
-      </w:r>
-      <w:r>
-        <w:rPr>
-          <w:lang w:val="fr-FR"/>
-        </w:rPr>
-        <w:t>possibilité</w:t>
-      </w:r>
-      <w:r>
-        <w:rPr>
-          <w:lang w:val="fr-FR"/>
-        </w:rPr>
-        <w:t xml:space="preserve"> de créer et de rechercher </w:t>
-      </w:r>
-      <w:r>
-        <w:rPr>
-          <w:lang w:val="fr-FR"/>
-        </w:rPr>
-        <w:t>les fournisseurs enregistrés</w:t>
-      </w:r>
-      <w:r>
-        <w:rPr>
-          <w:lang w:val="fr-FR"/>
-        </w:rPr>
-        <w:t xml:space="preserve"> dans la base de données.</w:t>
-      </w:r>
-    </w:p>
-    <w:p>
-      <w:pPr>
-        <w:pStyle w:val="Titre3"/>
-        <w:rPr>
-          <w:lang w:val="fr-FR"/>
-        </w:rPr>
-      </w:pPr>
-      <w:bookmarkStart w:id="18" w:name="_Toc449021151"/>
-      <w:r>
-        <w:rPr>
-          <w:lang w:val="fr-FR"/>
-        </w:rPr>
-        <w:t xml:space="preserve">Recherche </w:t>
-      </w:r>
-      <w:r>
-        <w:rPr>
-          <w:lang w:val="fr-FR"/>
-        </w:rPr>
-        <w:t>Fournisseur</w:t>
-      </w:r>
-      <w:bookmarkEnd w:id="18"/>
     </w:p>
     <w:p>
       <w:pPr>
@@ -7495,6 +7403,7 @@
           <w:noProof/>
           <w:lang w:eastAsia="en-GB"/>
         </w:rPr>
+        <w:lastRenderedPageBreak/>
         <w:drawing>
           <wp:inline distT="0" distB="0" distL="0" distR="0" wp14:anchorId="17C229CA" wp14:editId="0EC9DC10">
             <wp:extent cx="1143160" cy="400106"/>
@@ -7553,44 +7462,115 @@
           <w:lang w:val="fr-FR"/>
         </w:rPr>
       </w:pPr>
-      <w:bookmarkStart w:id="19" w:name="_Toc449021152"/>
+      <w:bookmarkStart w:id="18" w:name="_Toc449021152"/>
       <w:r>
         <w:rPr>
           <w:lang w:val="fr-FR"/>
         </w:rPr>
         <w:t>Paquets Techniques</w:t>
       </w:r>
+      <w:bookmarkEnd w:id="18"/>
+    </w:p>
+    <w:p>
+      <w:pPr>
+        <w:rPr>
+          <w:lang w:val="fr-FR"/>
+        </w:rPr>
+      </w:pPr>
+      <w:bookmarkStart w:id="19" w:name="_Toc449021153"/>
+      <w:r>
+        <w:rPr>
+          <w:lang w:val="fr-FR"/>
+        </w:rPr>
+        <w:t>D</w:t>
+      </w:r>
+      <w:r>
+        <w:rPr>
+          <w:lang w:val="fr-FR"/>
+        </w:rPr>
+        <w:t>ans le</w:t>
+      </w:r>
+      <w:r>
+        <w:rPr>
+          <w:lang w:val="fr-FR"/>
+        </w:rPr>
+        <w:t>s</w:t>
+      </w:r>
+      <w:r>
+        <w:rPr>
+          <w:lang w:val="fr-FR"/>
+        </w:rPr>
+        <w:t xml:space="preserve"> </w:t>
+      </w:r>
+      <w:r>
+        <w:rPr>
+          <w:lang w:val="fr-FR"/>
+        </w:rPr>
+        <w:t xml:space="preserve">paragraphes </w:t>
+      </w:r>
+      <w:r>
+        <w:rPr>
+          <w:lang w:val="fr-FR"/>
+        </w:rPr>
+        <w:t>suivant</w:t>
+      </w:r>
+      <w:r>
+        <w:rPr>
+          <w:lang w:val="fr-FR"/>
+        </w:rPr>
+        <w:t>s</w:t>
+      </w:r>
+      <w:r>
+        <w:rPr>
+          <w:lang w:val="fr-FR"/>
+        </w:rPr>
+        <w:t xml:space="preserve"> seront </w:t>
+      </w:r>
+      <w:r>
+        <w:rPr>
+          <w:lang w:val="fr-FR"/>
+        </w:rPr>
+        <w:t>expliquées</w:t>
+      </w:r>
+      <w:r>
+        <w:rPr>
+          <w:lang w:val="fr-FR"/>
+        </w:rPr>
+        <w:t xml:space="preserve"> les</w:t>
+      </w:r>
+      <w:r>
+        <w:rPr>
+          <w:lang w:val="fr-FR"/>
+        </w:rPr>
+        <w:t xml:space="preserve"> fonctionnalités concernant la gestion des </w:t>
+      </w:r>
+      <w:r>
+        <w:rPr>
+          <w:lang w:val="fr-FR"/>
+        </w:rPr>
+        <w:t>paquets techniques</w:t>
+      </w:r>
+      <w:r>
+        <w:rPr>
+          <w:lang w:val="fr-FR"/>
+        </w:rPr>
+        <w:t xml:space="preserve"> dans le système.</w:t>
+      </w:r>
+    </w:p>
+    <w:p>
+      <w:pPr>
+        <w:pStyle w:val="Titre3"/>
+        <w:rPr>
+          <w:lang w:val="fr-FR"/>
+        </w:rPr>
+      </w:pPr>
+      <w:r>
+        <w:rPr>
+          <w:lang w:val="fr-FR"/>
+        </w:rPr>
+        <w:t>Recherche Paquets Techniques</w:t>
+      </w:r>
       <w:bookmarkEnd w:id="19"/>
-    </w:p>
-    <w:p>
-      <w:pPr>
-        <w:ind w:left="45"/>
-        <w:rPr>
-          <w:lang w:val="fr-FR"/>
-        </w:rPr>
-      </w:pPr>
-      <w:r>
-        <w:rPr>
-          <w:lang w:val="fr-FR"/>
-        </w:rPr>
-        <w:t>Les utilisateurs du système SIGI ont la possibilité de créer et de rechercher les paquets techniques enregistrés dans la base de données.</w:t>
-      </w:r>
-    </w:p>
-    <w:p>
-      <w:pPr>
-        <w:pStyle w:val="Titre3"/>
-        <w:rPr>
-          <w:lang w:val="fr-FR"/>
-        </w:rPr>
-      </w:pPr>
-      <w:bookmarkStart w:id="20" w:name="_Toc449021153"/>
-      <w:r>
-        <w:rPr>
-          <w:lang w:val="fr-FR"/>
-        </w:rPr>
-        <w:t>Recherche Paquets Techniques</w:t>
-      </w:r>
-      <w:bookmarkEnd w:id="20"/>
     </w:p>
     <w:p>
       <w:pPr>
@@ -7699,13 +7679,114 @@
           <w:lang w:val="fr-FR"/>
         </w:rPr>
       </w:pPr>
-      <w:bookmarkStart w:id="21" w:name="_Toc449021154"/>
+      <w:bookmarkStart w:id="20" w:name="_Toc449021154"/>
       <w:r>
         <w:rPr>
           <w:lang w:val="fr-FR"/>
         </w:rPr>
         <w:t>Incitation</w:t>
       </w:r>
+      <w:bookmarkEnd w:id="20"/>
+    </w:p>
+    <w:p>
+      <w:pPr>
+        <w:rPr>
+          <w:lang w:val="fr-FR"/>
+        </w:rPr>
+      </w:pPr>
+      <w:bookmarkStart w:id="21" w:name="_Toc449021155"/>
+      <w:r>
+        <w:rPr>
+          <w:lang w:val="fr-FR"/>
+        </w:rPr>
+        <w:t>D</w:t>
+      </w:r>
+      <w:r>
+        <w:rPr>
+          <w:lang w:val="fr-FR"/>
+        </w:rPr>
+        <w:t>ans le</w:t>
+      </w:r>
+      <w:r>
+        <w:rPr>
+          <w:lang w:val="fr-FR"/>
+        </w:rPr>
+        <w:t>s</w:t>
+      </w:r>
+      <w:r>
+        <w:rPr>
+          <w:lang w:val="fr-FR"/>
+        </w:rPr>
+        <w:t xml:space="preserve"> </w:t>
+      </w:r>
+      <w:r>
+        <w:rPr>
+          <w:lang w:val="fr-FR"/>
+        </w:rPr>
+        <w:t xml:space="preserve">paragraphes </w:t>
+      </w:r>
+      <w:r>
+        <w:rPr>
+          <w:lang w:val="fr-FR"/>
+        </w:rPr>
+        <w:t>suivant</w:t>
+      </w:r>
+      <w:r>
+        <w:rPr>
+          <w:lang w:val="fr-FR"/>
+        </w:rPr>
+        <w:t>s</w:t>
+      </w:r>
+      <w:r>
+        <w:rPr>
+          <w:lang w:val="fr-FR"/>
+        </w:rPr>
+        <w:t xml:space="preserve"> seront </w:t>
+      </w:r>
+      <w:r>
+        <w:rPr>
+          <w:lang w:val="fr-FR"/>
+        </w:rPr>
+        <w:t>expliquées</w:t>
+      </w:r>
+      <w:r>
+        <w:rPr>
+          <w:lang w:val="fr-FR"/>
+        </w:rPr>
+        <w:t xml:space="preserve"> les</w:t>
+      </w:r>
+      <w:r>
+        <w:rPr>
+          <w:lang w:val="fr-FR"/>
+        </w:rPr>
+        <w:t xml:space="preserve"> fonctionnalités concernant la gestion des </w:t>
+      </w:r>
+      <w:r>
+        <w:rPr>
+          <w:lang w:val="fr-FR"/>
+        </w:rPr>
+        <w:t>incitations</w:t>
+      </w:r>
+      <w:r>
+        <w:rPr>
+          <w:lang w:val="fr-FR"/>
+        </w:rPr>
+        <w:t xml:space="preserve"> dans le système.</w:t>
+      </w:r>
+    </w:p>
+    <w:p>
+      <w:pPr>
+        <w:pStyle w:val="Titre3"/>
+        <w:rPr>
+          <w:lang w:val="fr-FR"/>
+        </w:rPr>
+      </w:pPr>
+      <w:r>
+        <w:rPr>
+          <w:lang w:val="fr-FR"/>
+        </w:rPr>
+        <w:t>Créer une Incitation</w:t>
+      </w:r>
       <w:bookmarkEnd w:id="21"/>
     </w:p>
     <w:p>
@@ -7716,9 +7797,16 @@
       </w:pPr>
       <w:r>
         <w:rPr>
-          <w:lang w:val="fr-FR"/>
-        </w:rPr>
-        <w:t>…description Incitation…</w:t>
+          <w:highlight w:val="lightGray"/>
+        </w:rPr>
+        <w:t xml:space="preserve">To finish an incitation is compulsory to add a “fornisseur” to an “agriculteur”, the request is to eliminate this step. </w:t>
+      </w:r>
+      <w:r>
+        <w:rPr>
+          <w:highlight w:val="lightGray"/>
+          <w:lang w:val="fr-FR"/>
+        </w:rPr>
+        <w:t>An agriculteur can get his goods for any “fornisseur”.</w:t>
       </w:r>
     </w:p>
     <w:p>
@@ -7728,188 +7816,14 @@
           <w:lang w:val="fr-FR"/>
         </w:rPr>
       </w:pPr>
-      <w:bookmarkStart w:id="22" w:name="_Toc449021155"/>
-      <w:r>
-        <w:rPr>
-          <w:lang w:val="fr-FR"/>
-        </w:rPr>
-        <w:t>Créer une Incitation</w:t>
+      <w:bookmarkStart w:id="22" w:name="_Toc449021156"/>
+      <w:r>
+        <w:rPr>
+          <w:lang w:val="fr-FR"/>
+        </w:rPr>
+        <w:t>Recherche Incitation</w:t>
       </w:r>
       <w:bookmarkEnd w:id="22"/>
-    </w:p>
-    <w:p>
-      <w:pPr>
-        <w:rPr>
-          <w:lang w:val="fr-FR"/>
-        </w:rPr>
-      </w:pPr>
-      <w:r>
-        <w:rPr>
-          <w:highlight w:val="lightGray"/>
-        </w:rPr>
-        <w:t>To finish an incitation is compulsory to add a “</w:t>
-      </w:r>
-      <w:proofErr w:type="spellStart"/>
-      <w:r>
-        <w:rPr>
-          <w:highlight w:val="lightGray"/>
-        </w:rPr>
-        <w:t>fornisseur</w:t>
-      </w:r>
-      <w:proofErr w:type="spellEnd"/>
-      <w:r>
-        <w:rPr>
-          <w:highlight w:val="lightGray"/>
-        </w:rPr>
-        <w:t>” to an “</w:t>
-      </w:r>
-      <w:proofErr w:type="spellStart"/>
-      <w:r>
-        <w:rPr>
-          <w:highlight w:val="lightGray"/>
-        </w:rPr>
-        <w:t>agriculteur</w:t>
-      </w:r>
-      <w:proofErr w:type="spellEnd"/>
-      <w:r>
-        <w:rPr>
-          <w:highlight w:val="lightGray"/>
-        </w:rPr>
-        <w:t>”</w:t>
-      </w:r>
-      <w:proofErr w:type="gramStart"/>
-      <w:r>
-        <w:rPr>
-          <w:highlight w:val="lightGray"/>
-        </w:rPr>
-        <w:t>,</w:t>
-      </w:r>
-      <w:proofErr w:type="gramEnd"/>
-      <w:r>
-        <w:rPr>
-          <w:highlight w:val="lightGray"/>
-        </w:rPr>
-        <w:t xml:space="preserve"> the request is to eliminate this step. </w:t>
-      </w:r>
-      <w:r>
-        <w:rPr>
-          <w:highlight w:val="lightGray"/>
-          <w:lang w:val="fr-FR"/>
-        </w:rPr>
-        <w:t xml:space="preserve">An agriculteur </w:t>
-      </w:r>
-      <w:proofErr w:type="spellStart"/>
-      <w:r>
-        <w:rPr>
-          <w:highlight w:val="lightGray"/>
-          <w:lang w:val="fr-FR"/>
-        </w:rPr>
-        <w:t>can</w:t>
-      </w:r>
-      <w:proofErr w:type="spellEnd"/>
-      <w:r>
-        <w:rPr>
-          <w:highlight w:val="lightGray"/>
-          <w:lang w:val="fr-FR"/>
-        </w:rPr>
-        <w:t xml:space="preserve"> </w:t>
-      </w:r>
-      <w:proofErr w:type="spellStart"/>
-      <w:r>
-        <w:rPr>
-          <w:highlight w:val="lightGray"/>
-          <w:lang w:val="fr-FR"/>
-        </w:rPr>
-        <w:t>get</w:t>
-      </w:r>
-      <w:proofErr w:type="spellEnd"/>
-      <w:r>
-        <w:rPr>
-          <w:highlight w:val="lightGray"/>
-          <w:lang w:val="fr-FR"/>
-        </w:rPr>
-        <w:t xml:space="preserve"> </w:t>
-      </w:r>
-      <w:proofErr w:type="spellStart"/>
-      <w:r>
-        <w:rPr>
-          <w:highlight w:val="lightGray"/>
-          <w:lang w:val="fr-FR"/>
-        </w:rPr>
-        <w:t>his</w:t>
-      </w:r>
-      <w:proofErr w:type="spellEnd"/>
-      <w:r>
-        <w:rPr>
-          <w:highlight w:val="lightGray"/>
-          <w:lang w:val="fr-FR"/>
-        </w:rPr>
-        <w:t xml:space="preserve"> </w:t>
-      </w:r>
-      <w:proofErr w:type="spellStart"/>
-      <w:r>
-        <w:rPr>
-          <w:highlight w:val="lightGray"/>
-          <w:lang w:val="fr-FR"/>
-        </w:rPr>
-        <w:t>goods</w:t>
-      </w:r>
-      <w:proofErr w:type="spellEnd"/>
-      <w:r>
-        <w:rPr>
-          <w:highlight w:val="lightGray"/>
-          <w:lang w:val="fr-FR"/>
-        </w:rPr>
-        <w:t xml:space="preserve"> for </w:t>
-      </w:r>
-      <w:proofErr w:type="spellStart"/>
-      <w:r>
-        <w:rPr>
-          <w:highlight w:val="lightGray"/>
-          <w:lang w:val="fr-FR"/>
-        </w:rPr>
-        <w:t>any</w:t>
-      </w:r>
-      <w:proofErr w:type="spellEnd"/>
-      <w:r>
-        <w:rPr>
-          <w:highlight w:val="lightGray"/>
-          <w:lang w:val="fr-FR"/>
-        </w:rPr>
-        <w:t xml:space="preserve"> “</w:t>
-      </w:r>
-      <w:proofErr w:type="spellStart"/>
-      <w:r>
-        <w:rPr>
-          <w:highlight w:val="lightGray"/>
-          <w:lang w:val="fr-FR"/>
-        </w:rPr>
-        <w:t>fornisseur</w:t>
-      </w:r>
-      <w:proofErr w:type="spellEnd"/>
-      <w:r>
-        <w:rPr>
-          <w:highlight w:val="lightGray"/>
-          <w:lang w:val="fr-FR"/>
-        </w:rPr>
-        <w:t>”.</w:t>
-      </w:r>
-    </w:p>
-    <w:p>
-      <w:pPr>
-        <w:pStyle w:val="Titre3"/>
-        <w:rPr>
-          <w:lang w:val="fr-FR"/>
-        </w:rPr>
-      </w:pPr>
-      <w:bookmarkStart w:id="23" w:name="_Toc449021156"/>
-      <w:r>
-        <w:rPr>
-          <w:lang w:val="fr-FR"/>
-        </w:rPr>
-        <w:t>Recherche Incitation</w:t>
-      </w:r>
-      <w:bookmarkEnd w:id="23"/>
     </w:p>
     <w:p>
       <w:pPr>
@@ -7987,76 +7901,62 @@
           <w:lang w:val="fr-FR"/>
         </w:rPr>
       </w:pPr>
-      <w:bookmarkStart w:id="24" w:name="_Toc449021157"/>
+      <w:bookmarkStart w:id="23" w:name="_Toc449021157"/>
       <w:r>
         <w:rPr>
           <w:lang w:val="fr-FR"/>
         </w:rPr>
         <w:t>Filtrage sur le nom de l’agriculteur</w:t>
       </w:r>
+      <w:bookmarkEnd w:id="23"/>
+    </w:p>
+    <w:p>
+      <w:pPr>
+        <w:rPr>
+          <w:lang w:val="fr-FR"/>
+        </w:rPr>
+      </w:pPr>
+      <w:r>
+        <w:rPr>
+          <w:lang w:val="fr-FR"/>
+        </w:rPr>
+        <w:t>C’est nécessaire d’ajouter le filtre « Nom de l’Agriculteur » et « Prénom de l’Agriculteur » dans la section dédiée</w:t>
+      </w:r>
+      <w:r>
+        <w:rPr>
+          <w:lang w:val="fr-FR"/>
+        </w:rPr>
+        <w:t>.</w:t>
+      </w:r>
+    </w:p>
+    <w:p>
+      <w:pPr>
+        <w:rPr>
+          <w:lang w:val="fr-FR"/>
+        </w:rPr>
+      </w:pPr>
+      <w:r>
+        <w:rPr>
+          <w:lang w:val="fr-FR"/>
+        </w:rPr>
+        <w:t>C’est conseillé d’ajouter les champs (forms) de recherche pour le nom et le prénom d’un agriculteur au-dessous du champ « Code d’agriculteur »</w:t>
+      </w:r>
+    </w:p>
+    <w:p>
+      <w:pPr>
+        <w:pStyle w:val="Titre3"/>
+        <w:rPr>
+          <w:lang w:val="fr-FR"/>
+        </w:rPr>
+      </w:pPr>
+      <w:bookmarkStart w:id="24" w:name="_Toc449021158"/>
+      <w:r>
+        <w:rPr>
+          <w:lang w:val="fr-FR"/>
+        </w:rPr>
+        <w:t>Changement valeurs possible</w:t>
+      </w:r>
       <w:bookmarkEnd w:id="24"/>
-    </w:p>
-    <w:p>
-      <w:pPr>
-        <w:rPr>
-          <w:lang w:val="fr-FR"/>
-        </w:rPr>
-      </w:pPr>
-      <w:r>
-        <w:rPr>
-          <w:lang w:val="fr-FR"/>
-        </w:rPr>
-        <w:t>C’est nécessaire d’ajouter le filtre « Nom de l’Agriculteur » et « Prénom de l’Agriculteur » dans la section dédiée</w:t>
-      </w:r>
-      <w:r>
-        <w:rPr>
-          <w:lang w:val="fr-FR"/>
-        </w:rPr>
-        <w:t>.</w:t>
-      </w:r>
-    </w:p>
-    <w:p>
-      <w:pPr>
-        <w:rPr>
-          <w:lang w:val="fr-FR"/>
-        </w:rPr>
-      </w:pPr>
-      <w:r>
-        <w:rPr>
-          <w:lang w:val="fr-FR"/>
-        </w:rPr>
-        <w:t>C’est conseillé d’ajouter les champs (</w:t>
-      </w:r>
-      <w:proofErr w:type="spellStart"/>
-      <w:r>
-        <w:rPr>
-          <w:lang w:val="fr-FR"/>
-        </w:rPr>
-        <w:t>forms</w:t>
-      </w:r>
-      <w:proofErr w:type="spellEnd"/>
-      <w:r>
-        <w:rPr>
-          <w:lang w:val="fr-FR"/>
-        </w:rPr>
-        <w:t>) de recherche pour le nom et le prénom d’un agriculteur au-dessous du champ « Code d’agriculteur »</w:t>
-      </w:r>
-    </w:p>
-    <w:p>
-      <w:pPr>
-        <w:pStyle w:val="Titre3"/>
-        <w:rPr>
-          <w:lang w:val="fr-FR"/>
-        </w:rPr>
-      </w:pPr>
-      <w:bookmarkStart w:id="25" w:name="_Toc449021158"/>
-      <w:r>
-        <w:rPr>
-          <w:lang w:val="fr-FR"/>
-        </w:rPr>
-        <w:t>Changement valeurs possible</w:t>
-      </w:r>
-      <w:bookmarkEnd w:id="25"/>
     </w:p>
     <w:p>
       <w:pPr>
@@ -8665,7 +8565,7 @@
           <w:lang w:val="fr-FR"/>
         </w:rPr>
       </w:pPr>
-      <w:bookmarkStart w:id="26" w:name="_Toc449021159"/>
+      <w:bookmarkStart w:id="25" w:name="_Toc449021159"/>
       <w:r>
         <w:rPr>
           <w:lang w:val="fr-FR"/>
@@ -8678,21 +8578,121 @@
         </w:rPr>
         <w:t>/Réalisations</w:t>
       </w:r>
+      <w:bookmarkEnd w:id="25"/>
+    </w:p>
+    <w:p>
+      <w:pPr>
+        <w:rPr>
+          <w:lang w:val="fr-FR"/>
+        </w:rPr>
+      </w:pPr>
+      <w:bookmarkStart w:id="26" w:name="_Toc449021160"/>
+      <w:r>
+        <w:rPr>
+          <w:lang w:val="fr-FR"/>
+        </w:rPr>
+        <w:t>D</w:t>
+      </w:r>
+      <w:r>
+        <w:rPr>
+          <w:lang w:val="fr-FR"/>
+        </w:rPr>
+        <w:t>ans le</w:t>
+      </w:r>
+      <w:r>
+        <w:rPr>
+          <w:lang w:val="fr-FR"/>
+        </w:rPr>
+        <w:t>s</w:t>
+      </w:r>
+      <w:r>
+        <w:rPr>
+          <w:lang w:val="fr-FR"/>
+        </w:rPr>
+        <w:t xml:space="preserve"> </w:t>
+      </w:r>
+      <w:r>
+        <w:rPr>
+          <w:lang w:val="fr-FR"/>
+        </w:rPr>
+        <w:t xml:space="preserve">paragraphes </w:t>
+      </w:r>
+      <w:r>
+        <w:rPr>
+          <w:lang w:val="fr-FR"/>
+        </w:rPr>
+        <w:t>suivant</w:t>
+      </w:r>
+      <w:r>
+        <w:rPr>
+          <w:lang w:val="fr-FR"/>
+        </w:rPr>
+        <w:t>s</w:t>
+      </w:r>
+      <w:r>
+        <w:rPr>
+          <w:lang w:val="fr-FR"/>
+        </w:rPr>
+        <w:t xml:space="preserve"> seront </w:t>
+      </w:r>
+      <w:r>
+        <w:rPr>
+          <w:lang w:val="fr-FR"/>
+        </w:rPr>
+        <w:t>expliquées</w:t>
+      </w:r>
+      <w:r>
+        <w:rPr>
+          <w:lang w:val="fr-FR"/>
+        </w:rPr>
+        <w:t xml:space="preserve"> les</w:t>
+      </w:r>
+      <w:r>
+        <w:rPr>
+          <w:lang w:val="fr-FR"/>
+        </w:rPr>
+        <w:t xml:space="preserve"> fonctionnalités concernant la gestion des </w:t>
+      </w:r>
+      <w:r>
+        <w:rPr>
+          <w:lang w:val="fr-FR"/>
+        </w:rPr>
+        <w:t>programmes/réalisations</w:t>
+      </w:r>
+      <w:r>
+        <w:rPr>
+          <w:lang w:val="fr-FR"/>
+        </w:rPr>
+        <w:t xml:space="preserve"> dans le système.</w:t>
+      </w:r>
+    </w:p>
+    <w:p>
+      <w:pPr>
+        <w:pStyle w:val="Titre3"/>
+        <w:rPr>
+          <w:lang w:val="fr-FR"/>
+        </w:rPr>
+      </w:pPr>
+      <w:r>
+        <w:rPr>
+          <w:lang w:val="fr-FR"/>
+        </w:rPr>
+        <w:t>Rechercher</w:t>
+      </w:r>
       <w:bookmarkEnd w:id="26"/>
     </w:p>
     <w:p>
       <w:pPr>
-        <w:rPr>
-          <w:i/>
-          <w:lang w:val="fr-FR"/>
-        </w:rPr>
-      </w:pPr>
-      <w:r>
-        <w:rPr>
-          <w:i/>
-          <w:lang w:val="fr-FR"/>
-        </w:rPr>
-        <w:t>…description programme…</w:t>
+        <w:ind w:left="45"/>
+        <w:rPr>
+          <w:lang w:val="fr-FR"/>
+        </w:rPr>
+      </w:pPr>
+      <w:r>
+        <w:rPr>
+          <w:lang w:val="fr-FR"/>
+        </w:rPr>
+        <w:t>Le résultat de la recherche doit changer en concernant : l’acteur/utilisateur connecté (après le login), donc les droits du groupe d’appartenance (paragraphe 4.2) et la zone de référence (paragraphe 4.1).</w:t>
       </w:r>
     </w:p>
     <w:p>
@@ -8702,37 +8702,7 @@
           <w:lang w:val="fr-FR"/>
         </w:rPr>
       </w:pPr>
-      <w:bookmarkStart w:id="27" w:name="_Toc449021160"/>
-      <w:r>
-        <w:rPr>
-          <w:lang w:val="fr-FR"/>
-        </w:rPr>
-        <w:t>Rechercher</w:t>
-      </w:r>
-      <w:bookmarkEnd w:id="27"/>
-    </w:p>
-    <w:p>
-      <w:pPr>
-        <w:ind w:left="45"/>
-        <w:rPr>
-          <w:lang w:val="fr-FR"/>
-        </w:rPr>
-      </w:pPr>
-      <w:r>
-        <w:rPr>
-          <w:lang w:val="fr-FR"/>
-        </w:rPr>
-        <w:t>Le résultat de la recherche doit changer en concernant : l’acteur/utilisateur connecté (après le login), donc les droits du groupe d’appartenance (paragraphe 4.2) et la zone de référence (paragraphe 4.1).</w:t>
-      </w:r>
-    </w:p>
-    <w:p>
-      <w:pPr>
-        <w:pStyle w:val="Titre3"/>
-        <w:rPr>
-          <w:lang w:val="fr-FR"/>
-        </w:rPr>
-      </w:pPr>
-      <w:bookmarkStart w:id="28" w:name="_Toc449021161"/>
+      <w:bookmarkStart w:id="27" w:name="_Toc449021161"/>
       <w:r>
         <w:rPr>
           <w:lang w:val="fr-FR"/>
@@ -8740,7 +8710,7 @@
         <w:lastRenderedPageBreak/>
         <w:t>Filtrage sur le nom de l’agriculteur</w:t>
       </w:r>
-      <w:bookmarkEnd w:id="28"/>
+      <w:bookmarkEnd w:id="27"/>
     </w:p>
     <w:p>
       <w:pPr>
@@ -9018,49 +8988,7 @@
         <w:rPr>
           <w:lang w:val="fr-FR"/>
         </w:rPr>
-        <w:t>« Nom de l’Agriculteur » et « </w:t>
-      </w:r>
-      <w:proofErr w:type="spellStart"/>
-      <w:r>
-        <w:rPr>
-          <w:lang w:val="fr-FR"/>
-        </w:rPr>
-        <w:t>Prenom</w:t>
-      </w:r>
-      <w:proofErr w:type="spellEnd"/>
-      <w:r>
-        <w:rPr>
-          <w:lang w:val="fr-FR"/>
-        </w:rPr>
-        <w:t xml:space="preserve"> de l’Agriculteur »  doivent </w:t>
-      </w:r>
-      <w:proofErr w:type="spellStart"/>
-      <w:r>
-        <w:rPr>
-          <w:lang w:val="fr-FR"/>
-        </w:rPr>
-        <w:t>etre</w:t>
-      </w:r>
-      <w:proofErr w:type="spellEnd"/>
-      <w:r>
-        <w:rPr>
-          <w:lang w:val="fr-FR"/>
-        </w:rPr>
-        <w:t xml:space="preserve"> affichées dans 2 colonnes </w:t>
-      </w:r>
-      <w:proofErr w:type="gramStart"/>
-      <w:r>
-        <w:rPr>
-          <w:lang w:val="fr-FR"/>
-        </w:rPr>
-        <w:t>différents</w:t>
-      </w:r>
-      <w:proofErr w:type="gramEnd"/>
-      <w:r>
-        <w:rPr>
-          <w:lang w:val="fr-FR"/>
-        </w:rPr>
-        <w:t>.</w:t>
+        <w:t>« Nom de l’Agriculteur » et « Prenom de l’Agriculteur »  doivent etre affichées dans 2 colonnes différents.</w:t>
       </w:r>
     </w:p>
     <w:p>
@@ -9338,22 +9266,20 @@
           <w:lang w:val="fr-FR"/>
         </w:rPr>
       </w:pPr>
-      <w:bookmarkStart w:id="29" w:name="_Toc449021162"/>
+      <w:bookmarkStart w:id="28" w:name="_Toc449021162"/>
       <w:r>
         <w:rPr>
           <w:lang w:val="fr-FR"/>
         </w:rPr>
         <w:t xml:space="preserve">Gestion des </w:t>
       </w:r>
-      <w:proofErr w:type="spellStart"/>
-      <w:r>
-        <w:rPr>
-          <w:lang w:val="fr-FR"/>
-        </w:rPr>
-        <w:t>resultat</w:t>
-      </w:r>
-      <w:bookmarkEnd w:id="29"/>
-      <w:proofErr w:type="spellEnd"/>
+      <w:bookmarkEnd w:id="28"/>
+      <w:r>
+        <w:rPr>
+          <w:lang w:val="fr-FR"/>
+        </w:rPr>
+        <w:t>résultats</w:t>
+      </w:r>
     </w:p>
     <w:p>
       <w:pPr>
@@ -9467,14 +9393,14 @@
           <w:lang w:val="fr-FR"/>
         </w:rPr>
       </w:pPr>
-      <w:bookmarkStart w:id="30" w:name="_Toc449021163"/>
+      <w:bookmarkStart w:id="29" w:name="_Toc449021163"/>
       <w:r>
         <w:rPr>
           <w:lang w:val="fr-FR"/>
         </w:rPr>
         <w:t>Validation Multiple</w:t>
       </w:r>
-      <w:bookmarkEnd w:id="30"/>
+      <w:bookmarkEnd w:id="29"/>
     </w:p>
     <w:p>
       <w:pPr>
@@ -9634,21 +9560,21 @@
           <w:lang w:val="fr-FR"/>
         </w:rPr>
         <w:lastRenderedPageBreak/>
-        <w:t xml:space="preserve">Le </w:t>
-      </w:r>
-      <w:proofErr w:type="spellStart"/>
-      <w:r>
-        <w:rPr>
-          <w:lang w:val="fr-FR"/>
-        </w:rPr>
-        <w:t>checkbox</w:t>
-      </w:r>
-      <w:proofErr w:type="spellEnd"/>
-      <w:r>
-        <w:rPr>
-          <w:lang w:val="fr-FR"/>
-        </w:rPr>
-        <w:t xml:space="preserve"> doit être sélectionnable en concernant l’utilisateur</w:t>
+        <w:t>Le</w:t>
+      </w:r>
+      <w:r>
+        <w:rPr>
+          <w:lang w:val="fr-FR"/>
+        </w:rPr>
+        <w:t>s</w:t>
+      </w:r>
+      <w:bookmarkStart w:id="30" w:name="_GoBack"/>
+      <w:bookmarkEnd w:id="30"/>
+      <w:r>
+        <w:rPr>
+          <w:lang w:val="fr-FR"/>
+        </w:rPr>
+        <w:t xml:space="preserve"> checkbox doit être sélectionnable en concernant l’utilisateur</w:t>
       </w:r>
       <w:r>
         <w:rPr>
@@ -10195,13 +10121,6 @@
         <w:t>Département</w:t>
       </w:r>
       <w:bookmarkEnd w:id="32"/>
-    </w:p>
-    <w:p>
-      <w:pPr>
-        <w:rPr>
-          <w:lang w:val="fr-FR"/>
-        </w:rPr>
-      </w:pPr>
     </w:p>
     <w:p>
       <w:pPr>
@@ -13732,7 +13651,7 @@
 </file>
 
 <file path=customXml/itemProps1.xml><?xml version="1.0" encoding="utf-8"?>
-<ds:datastoreItem xmlns:ds="http://schemas.openxmlformats.org/officeDocument/2006/customXml" ds:itemID="{E19CF9F1-6168-4583-A49D-C61330C68A83}">
+<ds:datastoreItem xmlns:ds="http://schemas.openxmlformats.org/officeDocument/2006/customXml" ds:itemID="{A0003186-C1AF-4B99-B06C-0C7A3E6F7A79}">
   <ds:schemaRefs>
     <ds:schemaRef ds:uri="http://schemas.openxmlformats.org/officeDocument/2006/bibliography"/>
   </ds:schemaRefs>

</xml_diff>